<commit_message>
sua lai use case version 2
</commit_message>
<xml_diff>
--- a/Other/Tmp/Use case/usecase - phongbv.docx
+++ b/Other/Tmp/Use case/usecase - phongbv.docx
@@ -342,18 +342,8 @@
                 <w:sz w:val="24"/>
                 <w:szCs w:val="24"/>
               </w:rPr>
-              <w:t xml:space="preserve">Bui Viet </w:t>
-            </w:r>
-            <w:proofErr w:type="spellStart"/>
-            <w:r>
-              <w:rPr>
-                <w:rFonts w:asciiTheme="majorHAnsi" w:hAnsiTheme="majorHAnsi"/>
-                <w:sz w:val="24"/>
-                <w:szCs w:val="24"/>
-              </w:rPr>
-              <w:t>Phong</w:t>
-            </w:r>
-            <w:proofErr w:type="spellEnd"/>
+              <w:t>Bui Viet Phong</w:t>
+            </w:r>
           </w:p>
         </w:tc>
       </w:tr>
@@ -676,7 +666,6 @@
               </w:rPr>
               <w:t xml:space="preserve">On the traffic sign details screen, </w:t>
             </w:r>
-            <w:proofErr w:type="gramStart"/>
             <w:r>
               <w:rPr>
                 <w:rFonts w:asciiTheme="majorHAnsi" w:hAnsiTheme="majorHAnsi"/>
@@ -691,16 +680,7 @@
                 <w:sz w:val="24"/>
                 <w:szCs w:val="24"/>
               </w:rPr>
-              <w:t xml:space="preserve">  favorite</w:t>
-            </w:r>
-            <w:proofErr w:type="gramEnd"/>
-            <w:r>
-              <w:rPr>
-                <w:rFonts w:asciiTheme="majorHAnsi" w:hAnsiTheme="majorHAnsi"/>
-                <w:sz w:val="24"/>
-                <w:szCs w:val="24"/>
-              </w:rPr>
-              <w:t xml:space="preserve"> item</w:t>
+              <w:t xml:space="preserve">  favorite item</w:t>
             </w:r>
             <w:r>
               <w:rPr>
@@ -1065,79 +1045,7 @@
                       <w:sz w:val="24"/>
                       <w:szCs w:val="24"/>
                     </w:rPr>
-                    <w:t xml:space="preserve"> ‘</w:t>
-                  </w:r>
-                  <w:proofErr w:type="spellStart"/>
-                  <w:r>
-                    <w:rPr>
-                      <w:rFonts w:asciiTheme="majorHAnsi" w:hAnsiTheme="majorHAnsi"/>
-                      <w:sz w:val="24"/>
-                      <w:szCs w:val="24"/>
-                    </w:rPr>
-                    <w:t>Tra</w:t>
-                  </w:r>
-                  <w:proofErr w:type="spellEnd"/>
-                  <w:r>
-                    <w:rPr>
-                      <w:rFonts w:asciiTheme="majorHAnsi" w:hAnsiTheme="majorHAnsi"/>
-                      <w:sz w:val="24"/>
-                      <w:szCs w:val="24"/>
-                    </w:rPr>
-                    <w:t xml:space="preserve"> </w:t>
-                  </w:r>
-                  <w:proofErr w:type="spellStart"/>
-                  <w:r>
-                    <w:rPr>
-                      <w:rFonts w:asciiTheme="majorHAnsi" w:hAnsiTheme="majorHAnsi"/>
-                      <w:sz w:val="24"/>
-                      <w:szCs w:val="24"/>
-                    </w:rPr>
-                    <w:t>cứu</w:t>
-                  </w:r>
-                  <w:proofErr w:type="spellEnd"/>
-                  <w:r>
-                    <w:rPr>
-                      <w:rFonts w:asciiTheme="majorHAnsi" w:hAnsiTheme="majorHAnsi"/>
-                      <w:sz w:val="24"/>
-                      <w:szCs w:val="24"/>
-                    </w:rPr>
-                    <w:t xml:space="preserve"> </w:t>
-                  </w:r>
-                  <w:proofErr w:type="spellStart"/>
-                  <w:r>
-                    <w:rPr>
-                      <w:rFonts w:asciiTheme="majorHAnsi" w:hAnsiTheme="majorHAnsi"/>
-                      <w:sz w:val="24"/>
-                      <w:szCs w:val="24"/>
-                    </w:rPr>
-                    <w:t>biển</w:t>
-                  </w:r>
-                  <w:proofErr w:type="spellEnd"/>
-                  <w:r>
-                    <w:rPr>
-                      <w:rFonts w:asciiTheme="majorHAnsi" w:hAnsiTheme="majorHAnsi"/>
-                      <w:sz w:val="24"/>
-                      <w:szCs w:val="24"/>
-                    </w:rPr>
-                    <w:t xml:space="preserve"> </w:t>
-                  </w:r>
-                  <w:proofErr w:type="spellStart"/>
-                  <w:r>
-                    <w:rPr>
-                      <w:rFonts w:asciiTheme="majorHAnsi" w:hAnsiTheme="majorHAnsi"/>
-                      <w:sz w:val="24"/>
-                      <w:szCs w:val="24"/>
-                    </w:rPr>
-                    <w:t>báo</w:t>
-                  </w:r>
-                  <w:proofErr w:type="spellEnd"/>
-                  <w:r>
-                    <w:rPr>
-                      <w:rFonts w:asciiTheme="majorHAnsi" w:hAnsiTheme="majorHAnsi"/>
-                      <w:sz w:val="24"/>
-                      <w:szCs w:val="24"/>
-                    </w:rPr>
-                    <w:t>’</w:t>
+                    <w:t xml:space="preserve"> ‘Tra cứu biển báo’</w:t>
                   </w:r>
                 </w:p>
                 <w:p>
@@ -2091,18 +1999,8 @@
                 <w:sz w:val="24"/>
                 <w:szCs w:val="24"/>
               </w:rPr>
-              <w:t xml:space="preserve">Bui Viet </w:t>
-            </w:r>
-            <w:proofErr w:type="spellStart"/>
-            <w:r>
-              <w:rPr>
-                <w:rFonts w:asciiTheme="majorHAnsi" w:hAnsiTheme="majorHAnsi"/>
-                <w:sz w:val="24"/>
-                <w:szCs w:val="24"/>
-              </w:rPr>
-              <w:t>Phong</w:t>
-            </w:r>
-            <w:proofErr w:type="spellEnd"/>
+              <w:t>Bui Viet Phong</w:t>
+            </w:r>
           </w:p>
         </w:tc>
       </w:tr>
@@ -2423,131 +2321,7 @@
                 <w:sz w:val="24"/>
                 <w:szCs w:val="24"/>
               </w:rPr>
-              <w:t xml:space="preserve">On the traffic sign details screen, </w:t>
-            </w:r>
-            <w:r>
-              <w:rPr>
-                <w:rFonts w:asciiTheme="majorHAnsi" w:hAnsiTheme="majorHAnsi"/>
-                <w:sz w:val="24"/>
-                <w:szCs w:val="24"/>
-              </w:rPr>
-              <w:t>click button “</w:t>
-            </w:r>
-            <w:proofErr w:type="spellStart"/>
-            <w:r>
-              <w:rPr>
-                <w:rFonts w:asciiTheme="majorHAnsi" w:hAnsiTheme="majorHAnsi"/>
-                <w:sz w:val="24"/>
-                <w:szCs w:val="24"/>
-              </w:rPr>
-              <w:t>Thêm</w:t>
-            </w:r>
-            <w:proofErr w:type="spellEnd"/>
-            <w:r>
-              <w:rPr>
-                <w:rFonts w:asciiTheme="majorHAnsi" w:hAnsiTheme="majorHAnsi"/>
-                <w:sz w:val="24"/>
-                <w:szCs w:val="24"/>
-              </w:rPr>
-              <w:t xml:space="preserve"> </w:t>
-            </w:r>
-            <w:proofErr w:type="spellStart"/>
-            <w:r>
-              <w:rPr>
-                <w:rFonts w:asciiTheme="majorHAnsi" w:hAnsiTheme="majorHAnsi"/>
-                <w:sz w:val="24"/>
-                <w:szCs w:val="24"/>
-              </w:rPr>
-              <w:t>vào</w:t>
-            </w:r>
-            <w:proofErr w:type="spellEnd"/>
-            <w:r>
-              <w:rPr>
-                <w:rFonts w:asciiTheme="majorHAnsi" w:hAnsiTheme="majorHAnsi"/>
-                <w:sz w:val="24"/>
-                <w:szCs w:val="24"/>
-              </w:rPr>
-              <w:t xml:space="preserve"> </w:t>
-            </w:r>
-            <w:proofErr w:type="spellStart"/>
-            <w:r>
-              <w:rPr>
-                <w:rFonts w:asciiTheme="majorHAnsi" w:hAnsiTheme="majorHAnsi"/>
-                <w:sz w:val="24"/>
-                <w:szCs w:val="24"/>
-              </w:rPr>
-              <w:t>danh</w:t>
-            </w:r>
-            <w:proofErr w:type="spellEnd"/>
-            <w:r>
-              <w:rPr>
-                <w:rFonts w:asciiTheme="majorHAnsi" w:hAnsiTheme="majorHAnsi"/>
-                <w:sz w:val="24"/>
-                <w:szCs w:val="24"/>
-              </w:rPr>
-              <w:t xml:space="preserve"> </w:t>
-            </w:r>
-            <w:proofErr w:type="spellStart"/>
-            <w:r>
-              <w:rPr>
-                <w:rFonts w:asciiTheme="majorHAnsi" w:hAnsiTheme="majorHAnsi"/>
-                <w:sz w:val="24"/>
-                <w:szCs w:val="24"/>
-              </w:rPr>
-              <w:t>sách</w:t>
-            </w:r>
-            <w:proofErr w:type="spellEnd"/>
-            <w:r>
-              <w:rPr>
-                <w:rFonts w:asciiTheme="majorHAnsi" w:hAnsiTheme="majorHAnsi"/>
-                <w:sz w:val="24"/>
-                <w:szCs w:val="24"/>
-              </w:rPr>
-              <w:t xml:space="preserve"> </w:t>
-            </w:r>
-            <w:proofErr w:type="spellStart"/>
-            <w:r>
-              <w:rPr>
-                <w:rFonts w:asciiTheme="majorHAnsi" w:hAnsiTheme="majorHAnsi"/>
-                <w:sz w:val="24"/>
-                <w:szCs w:val="24"/>
-              </w:rPr>
-              <w:t>yêu</w:t>
-            </w:r>
-            <w:proofErr w:type="spellEnd"/>
-            <w:r>
-              <w:rPr>
-                <w:rFonts w:asciiTheme="majorHAnsi" w:hAnsiTheme="majorHAnsi"/>
-                <w:sz w:val="24"/>
-                <w:szCs w:val="24"/>
-              </w:rPr>
-              <w:t xml:space="preserve"> </w:t>
-            </w:r>
-            <w:proofErr w:type="spellStart"/>
-            <w:r>
-              <w:rPr>
-                <w:rFonts w:asciiTheme="majorHAnsi" w:hAnsiTheme="majorHAnsi"/>
-                <w:sz w:val="24"/>
-                <w:szCs w:val="24"/>
-              </w:rPr>
-              <w:t>thích</w:t>
-            </w:r>
-            <w:proofErr w:type="spellEnd"/>
-            <w:r>
-              <w:rPr>
-                <w:rFonts w:asciiTheme="majorHAnsi" w:hAnsiTheme="majorHAnsi"/>
-                <w:sz w:val="24"/>
-                <w:szCs w:val="24"/>
-              </w:rPr>
-              <w:t>”</w:t>
-            </w:r>
-            <w:r>
-              <w:rPr>
-                <w:rFonts w:asciiTheme="majorHAnsi" w:hAnsiTheme="majorHAnsi"/>
-                <w:sz w:val="24"/>
-                <w:szCs w:val="24"/>
-              </w:rPr>
-              <w:t>.</w:t>
+              <w:t>On the traffic sign details screen, click button “Thêm vào danh sách yêu thích”.</w:t>
             </w:r>
           </w:p>
           <w:p>
@@ -2906,15 +2680,7 @@
                       <w:sz w:val="24"/>
                       <w:szCs w:val="24"/>
                     </w:rPr>
-                    <w:t xml:space="preserve"> [Alternative 2</w:t>
-                  </w:r>
-                  <w:r>
-                    <w:rPr>
-                      <w:rFonts w:asciiTheme="majorHAnsi" w:hAnsiTheme="majorHAnsi"/>
-                      <w:sz w:val="24"/>
-                      <w:szCs w:val="24"/>
-                    </w:rPr>
-                    <w:t>]</w:t>
+                    <w:t xml:space="preserve"> [Alternative 2]</w:t>
                   </w:r>
                 </w:p>
               </w:tc>
@@ -3187,115 +2953,7 @@
                       <w:sz w:val="24"/>
                       <w:szCs w:val="24"/>
                     </w:rPr>
-                    <w:t>button “</w:t>
-                  </w:r>
-                  <w:proofErr w:type="spellStart"/>
-                  <w:r>
-                    <w:rPr>
-                      <w:rFonts w:asciiTheme="majorHAnsi" w:hAnsiTheme="majorHAnsi"/>
-                      <w:sz w:val="24"/>
-                      <w:szCs w:val="24"/>
-                    </w:rPr>
-                    <w:t>Thêm</w:t>
-                  </w:r>
-                  <w:proofErr w:type="spellEnd"/>
-                  <w:r>
-                    <w:rPr>
-                      <w:rFonts w:asciiTheme="majorHAnsi" w:hAnsiTheme="majorHAnsi"/>
-                      <w:sz w:val="24"/>
-                      <w:szCs w:val="24"/>
-                    </w:rPr>
-                    <w:t xml:space="preserve"> </w:t>
-                  </w:r>
-                  <w:proofErr w:type="spellStart"/>
-                  <w:r>
-                    <w:rPr>
-                      <w:rFonts w:asciiTheme="majorHAnsi" w:hAnsiTheme="majorHAnsi"/>
-                      <w:sz w:val="24"/>
-                      <w:szCs w:val="24"/>
-                    </w:rPr>
-                    <w:t>vào</w:t>
-                  </w:r>
-                  <w:proofErr w:type="spellEnd"/>
-                  <w:r>
-                    <w:rPr>
-                      <w:rFonts w:asciiTheme="majorHAnsi" w:hAnsiTheme="majorHAnsi"/>
-                      <w:sz w:val="24"/>
-                      <w:szCs w:val="24"/>
-                    </w:rPr>
-                    <w:t xml:space="preserve"> </w:t>
-                  </w:r>
-                  <w:proofErr w:type="spellStart"/>
-                  <w:r>
-                    <w:rPr>
-                      <w:rFonts w:asciiTheme="majorHAnsi" w:hAnsiTheme="majorHAnsi"/>
-                      <w:sz w:val="24"/>
-                      <w:szCs w:val="24"/>
-                    </w:rPr>
-                    <w:t>danh</w:t>
-                  </w:r>
-                  <w:proofErr w:type="spellEnd"/>
-                  <w:r>
-                    <w:rPr>
-                      <w:rFonts w:asciiTheme="majorHAnsi" w:hAnsiTheme="majorHAnsi"/>
-                      <w:sz w:val="24"/>
-                      <w:szCs w:val="24"/>
-                    </w:rPr>
-                    <w:t xml:space="preserve"> </w:t>
-                  </w:r>
-                  <w:proofErr w:type="spellStart"/>
-                  <w:r>
-                    <w:rPr>
-                      <w:rFonts w:asciiTheme="majorHAnsi" w:hAnsiTheme="majorHAnsi"/>
-                      <w:sz w:val="24"/>
-                      <w:szCs w:val="24"/>
-                    </w:rPr>
-                    <w:t>sách</w:t>
-                  </w:r>
-                  <w:proofErr w:type="spellEnd"/>
-                  <w:r>
-                    <w:rPr>
-                      <w:rFonts w:asciiTheme="majorHAnsi" w:hAnsiTheme="majorHAnsi"/>
-                      <w:sz w:val="24"/>
-                      <w:szCs w:val="24"/>
-                    </w:rPr>
-                    <w:t xml:space="preserve"> </w:t>
-                  </w:r>
-                  <w:proofErr w:type="spellStart"/>
-                  <w:r>
-                    <w:rPr>
-                      <w:rFonts w:asciiTheme="majorHAnsi" w:hAnsiTheme="majorHAnsi"/>
-                      <w:sz w:val="24"/>
-                      <w:szCs w:val="24"/>
-                    </w:rPr>
-                    <w:t>yêu</w:t>
-                  </w:r>
-                  <w:proofErr w:type="spellEnd"/>
-                  <w:r>
-                    <w:rPr>
-                      <w:rFonts w:asciiTheme="majorHAnsi" w:hAnsiTheme="majorHAnsi"/>
-                      <w:sz w:val="24"/>
-                      <w:szCs w:val="24"/>
-                    </w:rPr>
-                    <w:t xml:space="preserve"> </w:t>
-                  </w:r>
-                  <w:proofErr w:type="spellStart"/>
-                  <w:r>
-                    <w:rPr>
-                      <w:rFonts w:asciiTheme="majorHAnsi" w:hAnsiTheme="majorHAnsi"/>
-                      <w:sz w:val="24"/>
-                      <w:szCs w:val="24"/>
-                    </w:rPr>
-                    <w:t>thích</w:t>
-                  </w:r>
-                  <w:proofErr w:type="spellEnd"/>
-                  <w:r>
-                    <w:rPr>
-                      <w:rFonts w:asciiTheme="majorHAnsi" w:hAnsiTheme="majorHAnsi"/>
-                      <w:sz w:val="24"/>
-                      <w:szCs w:val="24"/>
-                    </w:rPr>
-                    <w:t>”</w:t>
+                    <w:t>button “Thêm vào danh sách yêu thích”</w:t>
                   </w:r>
                 </w:p>
               </w:tc>
@@ -3511,43 +3169,7 @@
                       <w:sz w:val="24"/>
                       <w:szCs w:val="24"/>
                     </w:rPr>
-                    <w:t>Enter traffic sign’s name then click “</w:t>
-                  </w:r>
-                  <w:proofErr w:type="spellStart"/>
-                  <w:r>
-                    <w:rPr>
-                      <w:rFonts w:asciiTheme="majorHAnsi" w:hAnsiTheme="majorHAnsi"/>
-                      <w:sz w:val="24"/>
-                      <w:szCs w:val="24"/>
-                    </w:rPr>
-                    <w:t>Tìm</w:t>
-                  </w:r>
-                  <w:proofErr w:type="spellEnd"/>
-                  <w:r>
-                    <w:rPr>
-                      <w:rFonts w:asciiTheme="majorHAnsi" w:hAnsiTheme="majorHAnsi"/>
-                      <w:sz w:val="24"/>
-                      <w:szCs w:val="24"/>
-                    </w:rPr>
-                    <w:t xml:space="preserve"> </w:t>
-                  </w:r>
-                  <w:proofErr w:type="spellStart"/>
-                  <w:r>
-                    <w:rPr>
-                      <w:rFonts w:asciiTheme="majorHAnsi" w:hAnsiTheme="majorHAnsi"/>
-                      <w:sz w:val="24"/>
-                      <w:szCs w:val="24"/>
-                    </w:rPr>
-                    <w:t>kiếm</w:t>
-                  </w:r>
-                  <w:proofErr w:type="spellEnd"/>
-                  <w:r>
-                    <w:rPr>
-                      <w:rFonts w:asciiTheme="majorHAnsi" w:hAnsiTheme="majorHAnsi"/>
-                      <w:sz w:val="24"/>
-                      <w:szCs w:val="24"/>
-                    </w:rPr>
-                    <w:t>”</w:t>
+                    <w:t>Enter traffic sign’s name then click “Tìm kiếm”</w:t>
                   </w:r>
                   <w:r>
                     <w:rPr>
@@ -3662,23 +3284,7 @@
                       <w:sz w:val="24"/>
                       <w:szCs w:val="24"/>
                     </w:rPr>
-                    <w:t xml:space="preserve">View a traffic sign by search auto on </w:t>
-                  </w:r>
-                  <w:r>
-                    <w:rPr>
-                      <w:rFonts w:asciiTheme="majorHAnsi" w:hAnsiTheme="majorHAnsi"/>
-                      <w:sz w:val="24"/>
-                      <w:szCs w:val="24"/>
-                    </w:rPr>
-                    <w:t>web</w:t>
-                  </w:r>
-                  <w:r>
-                    <w:rPr>
-                      <w:rFonts w:asciiTheme="majorHAnsi" w:hAnsiTheme="majorHAnsi"/>
-                      <w:sz w:val="24"/>
-                      <w:szCs w:val="24"/>
-                    </w:rPr>
-                    <w:t xml:space="preserve"> in use case </w:t>
+                    <w:t xml:space="preserve">View a traffic sign by search auto on web in use case </w:t>
                   </w:r>
                   <w:r>
                     <w:rPr>
@@ -4153,18 +3759,8 @@
                 <w:sz w:val="24"/>
                 <w:szCs w:val="24"/>
               </w:rPr>
-              <w:t xml:space="preserve">Bui Viet </w:t>
-            </w:r>
-            <w:proofErr w:type="spellStart"/>
-            <w:r>
-              <w:rPr>
-                <w:rFonts w:asciiTheme="majorHAnsi" w:hAnsiTheme="majorHAnsi"/>
-                <w:sz w:val="24"/>
-                <w:szCs w:val="24"/>
-              </w:rPr>
-              <w:t>Phong</w:t>
-            </w:r>
-            <w:proofErr w:type="spellEnd"/>
+              <w:t>Bui Viet Phong</w:t>
+            </w:r>
           </w:p>
         </w:tc>
       </w:tr>
@@ -4471,79 +4067,7 @@
                 <w:sz w:val="24"/>
                 <w:szCs w:val="24"/>
               </w:rPr>
-              <w:t>Select ‘</w:t>
-            </w:r>
-            <w:proofErr w:type="spellStart"/>
-            <w:r>
-              <w:rPr>
-                <w:rFonts w:asciiTheme="majorHAnsi" w:hAnsiTheme="majorHAnsi"/>
-                <w:sz w:val="24"/>
-                <w:szCs w:val="24"/>
-              </w:rPr>
-              <w:t>Danh</w:t>
-            </w:r>
-            <w:proofErr w:type="spellEnd"/>
-            <w:r>
-              <w:rPr>
-                <w:rFonts w:asciiTheme="majorHAnsi" w:hAnsiTheme="majorHAnsi"/>
-                <w:sz w:val="24"/>
-                <w:szCs w:val="24"/>
-              </w:rPr>
-              <w:t xml:space="preserve"> </w:t>
-            </w:r>
-            <w:proofErr w:type="spellStart"/>
-            <w:r>
-              <w:rPr>
-                <w:rFonts w:asciiTheme="majorHAnsi" w:hAnsiTheme="majorHAnsi"/>
-                <w:sz w:val="24"/>
-                <w:szCs w:val="24"/>
-              </w:rPr>
-              <w:t>sách</w:t>
-            </w:r>
-            <w:proofErr w:type="spellEnd"/>
-            <w:r>
-              <w:rPr>
-                <w:rFonts w:asciiTheme="majorHAnsi" w:hAnsiTheme="majorHAnsi"/>
-                <w:sz w:val="24"/>
-                <w:szCs w:val="24"/>
-              </w:rPr>
-              <w:t xml:space="preserve"> </w:t>
-            </w:r>
-            <w:proofErr w:type="spellStart"/>
-            <w:r>
-              <w:rPr>
-                <w:rFonts w:asciiTheme="majorHAnsi" w:hAnsiTheme="majorHAnsi"/>
-                <w:sz w:val="24"/>
-                <w:szCs w:val="24"/>
-              </w:rPr>
-              <w:t>yêu</w:t>
-            </w:r>
-            <w:proofErr w:type="spellEnd"/>
-            <w:r>
-              <w:rPr>
-                <w:rFonts w:asciiTheme="majorHAnsi" w:hAnsiTheme="majorHAnsi"/>
-                <w:sz w:val="24"/>
-                <w:szCs w:val="24"/>
-              </w:rPr>
-              <w:t xml:space="preserve"> </w:t>
-            </w:r>
-            <w:proofErr w:type="spellStart"/>
-            <w:r>
-              <w:rPr>
-                <w:rFonts w:asciiTheme="majorHAnsi" w:hAnsiTheme="majorHAnsi"/>
-                <w:sz w:val="24"/>
-                <w:szCs w:val="24"/>
-              </w:rPr>
-              <w:t>thích</w:t>
-            </w:r>
-            <w:proofErr w:type="spellEnd"/>
-            <w:r>
-              <w:rPr>
-                <w:rFonts w:asciiTheme="majorHAnsi" w:hAnsiTheme="majorHAnsi"/>
-                <w:sz w:val="24"/>
-                <w:szCs w:val="24"/>
-              </w:rPr>
-              <w:t>’ to view favorite list.</w:t>
+              <w:t>Select ‘Danh sách yêu thích’ to view favorite list.</w:t>
             </w:r>
           </w:p>
           <w:p>
@@ -4591,25 +4115,7 @@
                 <w:sz w:val="24"/>
                 <w:szCs w:val="24"/>
               </w:rPr>
-              <w:t>Select ‘</w:t>
-            </w:r>
-            <w:proofErr w:type="spellStart"/>
-            <w:r>
-              <w:rPr>
-                <w:rFonts w:asciiTheme="majorHAnsi" w:hAnsiTheme="majorHAnsi"/>
-                <w:sz w:val="24"/>
-                <w:szCs w:val="24"/>
-              </w:rPr>
-              <w:t>Xóa</w:t>
-            </w:r>
-            <w:proofErr w:type="spellEnd"/>
-            <w:r>
-              <w:rPr>
-                <w:rFonts w:asciiTheme="majorHAnsi" w:hAnsiTheme="majorHAnsi"/>
-                <w:sz w:val="24"/>
-                <w:szCs w:val="24"/>
-              </w:rPr>
-              <w:t>’.</w:t>
+              <w:t>Select ‘Xóa’.</w:t>
             </w:r>
           </w:p>
           <w:p>
@@ -4902,79 +4408,7 @@
                       <w:sz w:val="24"/>
                       <w:szCs w:val="24"/>
                     </w:rPr>
-                    <w:t xml:space="preserve"> - Click ‘</w:t>
-                  </w:r>
-                  <w:proofErr w:type="spellStart"/>
-                  <w:r>
-                    <w:rPr>
-                      <w:rFonts w:asciiTheme="majorHAnsi" w:hAnsiTheme="majorHAnsi"/>
-                      <w:sz w:val="24"/>
-                      <w:szCs w:val="24"/>
-                    </w:rPr>
-                    <w:t>Danh</w:t>
-                  </w:r>
-                  <w:proofErr w:type="spellEnd"/>
-                  <w:r>
-                    <w:rPr>
-                      <w:rFonts w:asciiTheme="majorHAnsi" w:hAnsiTheme="majorHAnsi"/>
-                      <w:sz w:val="24"/>
-                      <w:szCs w:val="24"/>
-                    </w:rPr>
-                    <w:t xml:space="preserve"> </w:t>
-                  </w:r>
-                  <w:proofErr w:type="spellStart"/>
-                  <w:r>
-                    <w:rPr>
-                      <w:rFonts w:asciiTheme="majorHAnsi" w:hAnsiTheme="majorHAnsi"/>
-                      <w:sz w:val="24"/>
-                      <w:szCs w:val="24"/>
-                    </w:rPr>
-                    <w:t>sách</w:t>
-                  </w:r>
-                  <w:proofErr w:type="spellEnd"/>
-                  <w:r>
-                    <w:rPr>
-                      <w:rFonts w:asciiTheme="majorHAnsi" w:hAnsiTheme="majorHAnsi"/>
-                      <w:sz w:val="24"/>
-                      <w:szCs w:val="24"/>
-                    </w:rPr>
-                    <w:t xml:space="preserve"> </w:t>
-                  </w:r>
-                  <w:proofErr w:type="spellStart"/>
-                  <w:r>
-                    <w:rPr>
-                      <w:rFonts w:asciiTheme="majorHAnsi" w:hAnsiTheme="majorHAnsi"/>
-                      <w:sz w:val="24"/>
-                      <w:szCs w:val="24"/>
-                    </w:rPr>
-                    <w:t>yêu</w:t>
-                  </w:r>
-                  <w:proofErr w:type="spellEnd"/>
-                  <w:r>
-                    <w:rPr>
-                      <w:rFonts w:asciiTheme="majorHAnsi" w:hAnsiTheme="majorHAnsi"/>
-                      <w:sz w:val="24"/>
-                      <w:szCs w:val="24"/>
-                    </w:rPr>
-                    <w:t xml:space="preserve"> </w:t>
-                  </w:r>
-                  <w:proofErr w:type="spellStart"/>
-                  <w:r>
-                    <w:rPr>
-                      <w:rFonts w:asciiTheme="majorHAnsi" w:hAnsiTheme="majorHAnsi"/>
-                      <w:sz w:val="24"/>
-                      <w:szCs w:val="24"/>
-                    </w:rPr>
-                    <w:t>thích</w:t>
-                  </w:r>
-                  <w:proofErr w:type="spellEnd"/>
-                  <w:r>
-                    <w:rPr>
-                      <w:rFonts w:asciiTheme="majorHAnsi" w:hAnsiTheme="majorHAnsi"/>
-                      <w:sz w:val="24"/>
-                      <w:szCs w:val="24"/>
-                    </w:rPr>
-                    <w:t>’</w:t>
+                    <w:t xml:space="preserve"> - Click ‘Danh sách yêu thích’</w:t>
                   </w:r>
                 </w:p>
                 <w:p>
@@ -5160,52 +4594,14 @@
                       <w:szCs w:val="24"/>
                     </w:rPr>
                   </w:pPr>
-                  <w:proofErr w:type="spellStart"/>
-                  <w:r>
-                    <w:rPr>
-                      <w:rFonts w:asciiTheme="majorHAnsi" w:hAnsiTheme="majorHAnsi"/>
-                      <w:sz w:val="24"/>
-                      <w:szCs w:val="24"/>
-                    </w:rPr>
-                    <w:t>Chuyển</w:t>
-                  </w:r>
-                  <w:proofErr w:type="spellEnd"/>
-                  <w:r>
-                    <w:rPr>
-                      <w:rFonts w:asciiTheme="majorHAnsi" w:hAnsiTheme="majorHAnsi"/>
-                      <w:sz w:val="24"/>
-                      <w:szCs w:val="24"/>
-                    </w:rPr>
-                    <w:t xml:space="preserve"> </w:t>
-                  </w:r>
-                  <w:proofErr w:type="spellStart"/>
-                  <w:r>
-                    <w:rPr>
-                      <w:rFonts w:asciiTheme="majorHAnsi" w:hAnsiTheme="majorHAnsi"/>
-                      <w:sz w:val="24"/>
-                      <w:szCs w:val="24"/>
-                    </w:rPr>
-                    <w:t>lên</w:t>
-                  </w:r>
-                  <w:proofErr w:type="spellEnd"/>
-                  <w:r>
-                    <w:rPr>
-                      <w:rFonts w:asciiTheme="majorHAnsi" w:hAnsiTheme="majorHAnsi"/>
-                      <w:sz w:val="24"/>
-                      <w:szCs w:val="24"/>
-                    </w:rPr>
-                    <w:t xml:space="preserve"> </w:t>
-                  </w:r>
-                  <w:proofErr w:type="spellStart"/>
-                  <w:r>
-                    <w:rPr>
-                      <w:rFonts w:asciiTheme="majorHAnsi" w:hAnsiTheme="majorHAnsi"/>
-                      <w:sz w:val="24"/>
-                      <w:szCs w:val="24"/>
-                    </w:rPr>
-                    <w:t>trên</w:t>
-                  </w:r>
-                  <w:proofErr w:type="spellEnd"/>
+                  <w:r>
+                    <w:rPr>
+                      <w:rFonts w:asciiTheme="majorHAnsi" w:hAnsiTheme="majorHAnsi"/>
+                      <w:sz w:val="24"/>
+                      <w:szCs w:val="24"/>
+                    </w:rPr>
+                    <w:t>Chuyển lên trên</w:t>
+                  </w:r>
                 </w:p>
                 <w:p>
                   <w:pPr>
@@ -5220,52 +4616,14 @@
                       <w:szCs w:val="24"/>
                     </w:rPr>
                   </w:pPr>
-                  <w:proofErr w:type="spellStart"/>
-                  <w:r>
-                    <w:rPr>
-                      <w:rFonts w:asciiTheme="majorHAnsi" w:hAnsiTheme="majorHAnsi"/>
-                      <w:sz w:val="24"/>
-                      <w:szCs w:val="24"/>
-                    </w:rPr>
-                    <w:t>Chuyển</w:t>
-                  </w:r>
-                  <w:proofErr w:type="spellEnd"/>
-                  <w:r>
-                    <w:rPr>
-                      <w:rFonts w:asciiTheme="majorHAnsi" w:hAnsiTheme="majorHAnsi"/>
-                      <w:sz w:val="24"/>
-                      <w:szCs w:val="24"/>
-                    </w:rPr>
-                    <w:t xml:space="preserve"> </w:t>
-                  </w:r>
-                  <w:proofErr w:type="spellStart"/>
-                  <w:r>
-                    <w:rPr>
-                      <w:rFonts w:asciiTheme="majorHAnsi" w:hAnsiTheme="majorHAnsi"/>
-                      <w:sz w:val="24"/>
-                      <w:szCs w:val="24"/>
-                    </w:rPr>
-                    <w:t>xuống</w:t>
-                  </w:r>
-                  <w:proofErr w:type="spellEnd"/>
-                  <w:r>
-                    <w:rPr>
-                      <w:rFonts w:asciiTheme="majorHAnsi" w:hAnsiTheme="majorHAnsi"/>
-                      <w:sz w:val="24"/>
-                      <w:szCs w:val="24"/>
-                    </w:rPr>
-                    <w:t xml:space="preserve"> </w:t>
-                  </w:r>
-                  <w:proofErr w:type="spellStart"/>
-                  <w:r>
-                    <w:rPr>
-                      <w:rFonts w:asciiTheme="majorHAnsi" w:hAnsiTheme="majorHAnsi"/>
-                      <w:sz w:val="24"/>
-                      <w:szCs w:val="24"/>
-                    </w:rPr>
-                    <w:t>dưới</w:t>
-                  </w:r>
-                  <w:proofErr w:type="spellEnd"/>
+                  <w:r>
+                    <w:rPr>
+                      <w:rFonts w:asciiTheme="majorHAnsi" w:hAnsiTheme="majorHAnsi"/>
+                      <w:sz w:val="24"/>
+                      <w:szCs w:val="24"/>
+                    </w:rPr>
+                    <w:t>Chuyển xuống dưới</w:t>
+                  </w:r>
                 </w:p>
                 <w:p>
                   <w:pPr>
@@ -5280,7 +4638,6 @@
                       <w:szCs w:val="24"/>
                     </w:rPr>
                   </w:pPr>
-                  <w:proofErr w:type="spellStart"/>
                   <w:r>
                     <w:rPr>
                       <w:rFonts w:asciiTheme="majorHAnsi" w:hAnsiTheme="majorHAnsi"/>
@@ -5289,7 +4646,6 @@
                     </w:rPr>
                     <w:t>Xóa</w:t>
                   </w:r>
-                  <w:proofErr w:type="spellEnd"/>
                 </w:p>
                 <w:p>
                   <w:pPr>
@@ -5346,25 +4702,7 @@
                       <w:sz w:val="24"/>
                       <w:szCs w:val="24"/>
                     </w:rPr>
-                    <w:t>Select ‘</w:t>
-                  </w:r>
-                  <w:proofErr w:type="spellStart"/>
-                  <w:r>
-                    <w:rPr>
-                      <w:rFonts w:asciiTheme="majorHAnsi" w:hAnsiTheme="majorHAnsi"/>
-                      <w:sz w:val="24"/>
-                      <w:szCs w:val="24"/>
-                    </w:rPr>
-                    <w:t>Xóa</w:t>
-                  </w:r>
-                  <w:proofErr w:type="spellEnd"/>
-                  <w:r>
-                    <w:rPr>
-                      <w:rFonts w:asciiTheme="majorHAnsi" w:hAnsiTheme="majorHAnsi"/>
-                      <w:sz w:val="24"/>
-                      <w:szCs w:val="24"/>
-                    </w:rPr>
-                    <w:t>’</w:t>
+                    <w:t>Select ‘Xóa’</w:t>
                   </w:r>
                 </w:p>
                 <w:p>
@@ -5598,39 +4936,7 @@
                       <w:sz w:val="24"/>
                       <w:szCs w:val="24"/>
                     </w:rPr>
-                    <w:t>View a traffic sign by search auto</w:t>
-                  </w:r>
-                  <w:r>
-                    <w:rPr>
-                      <w:rFonts w:asciiTheme="majorHAnsi" w:hAnsiTheme="majorHAnsi"/>
-                      <w:sz w:val="24"/>
-                      <w:szCs w:val="24"/>
-                    </w:rPr>
-                    <w:t xml:space="preserve"> or by search manually</w:t>
-                  </w:r>
-                  <w:r>
-                    <w:rPr>
-                      <w:rFonts w:asciiTheme="majorHAnsi" w:hAnsiTheme="majorHAnsi"/>
-                      <w:sz w:val="24"/>
-                      <w:szCs w:val="24"/>
-                    </w:rPr>
-                    <w:t xml:space="preserve"> on </w:t>
-                  </w:r>
-                  <w:r>
-                    <w:rPr>
-                      <w:rFonts w:asciiTheme="majorHAnsi" w:hAnsiTheme="majorHAnsi"/>
-                      <w:sz w:val="24"/>
-                      <w:szCs w:val="24"/>
-                    </w:rPr>
-                    <w:t>mobile</w:t>
-                  </w:r>
-                  <w:r>
-                    <w:rPr>
-                      <w:rFonts w:asciiTheme="majorHAnsi" w:hAnsiTheme="majorHAnsi"/>
-                      <w:sz w:val="24"/>
-                      <w:szCs w:val="24"/>
-                    </w:rPr>
-                    <w:t xml:space="preserve"> in use case </w:t>
+                    <w:t xml:space="preserve">View a traffic sign by search auto or by search manually on mobile in use case </w:t>
                   </w:r>
                   <w:r>
                     <w:rPr>
@@ -6153,18 +5459,8 @@
                 <w:sz w:val="24"/>
                 <w:szCs w:val="24"/>
               </w:rPr>
-              <w:t xml:space="preserve">Bui Viet </w:t>
-            </w:r>
-            <w:proofErr w:type="spellStart"/>
-            <w:r>
-              <w:rPr>
-                <w:rFonts w:asciiTheme="majorHAnsi" w:hAnsiTheme="majorHAnsi"/>
-                <w:sz w:val="24"/>
-                <w:szCs w:val="24"/>
-              </w:rPr>
-              <w:t>Phong</w:t>
-            </w:r>
-            <w:proofErr w:type="spellEnd"/>
+              <w:t>Bui Viet Phong</w:t>
+            </w:r>
           </w:p>
         </w:tc>
       </w:tr>
@@ -6471,79 +5767,7 @@
                 <w:sz w:val="24"/>
                 <w:szCs w:val="24"/>
               </w:rPr>
-              <w:t>Select ‘</w:t>
-            </w:r>
-            <w:proofErr w:type="spellStart"/>
-            <w:r>
-              <w:rPr>
-                <w:rFonts w:asciiTheme="majorHAnsi" w:hAnsiTheme="majorHAnsi"/>
-                <w:sz w:val="24"/>
-                <w:szCs w:val="24"/>
-              </w:rPr>
-              <w:t>Danh</w:t>
-            </w:r>
-            <w:proofErr w:type="spellEnd"/>
-            <w:r>
-              <w:rPr>
-                <w:rFonts w:asciiTheme="majorHAnsi" w:hAnsiTheme="majorHAnsi"/>
-                <w:sz w:val="24"/>
-                <w:szCs w:val="24"/>
-              </w:rPr>
-              <w:t xml:space="preserve"> </w:t>
-            </w:r>
-            <w:proofErr w:type="spellStart"/>
-            <w:r>
-              <w:rPr>
-                <w:rFonts w:asciiTheme="majorHAnsi" w:hAnsiTheme="majorHAnsi"/>
-                <w:sz w:val="24"/>
-                <w:szCs w:val="24"/>
-              </w:rPr>
-              <w:t>sách</w:t>
-            </w:r>
-            <w:proofErr w:type="spellEnd"/>
-            <w:r>
-              <w:rPr>
-                <w:rFonts w:asciiTheme="majorHAnsi" w:hAnsiTheme="majorHAnsi"/>
-                <w:sz w:val="24"/>
-                <w:szCs w:val="24"/>
-              </w:rPr>
-              <w:t xml:space="preserve"> </w:t>
-            </w:r>
-            <w:proofErr w:type="spellStart"/>
-            <w:r>
-              <w:rPr>
-                <w:rFonts w:asciiTheme="majorHAnsi" w:hAnsiTheme="majorHAnsi"/>
-                <w:sz w:val="24"/>
-                <w:szCs w:val="24"/>
-              </w:rPr>
-              <w:t>yêu</w:t>
-            </w:r>
-            <w:proofErr w:type="spellEnd"/>
-            <w:r>
-              <w:rPr>
-                <w:rFonts w:asciiTheme="majorHAnsi" w:hAnsiTheme="majorHAnsi"/>
-                <w:sz w:val="24"/>
-                <w:szCs w:val="24"/>
-              </w:rPr>
-              <w:t xml:space="preserve"> </w:t>
-            </w:r>
-            <w:proofErr w:type="spellStart"/>
-            <w:r>
-              <w:rPr>
-                <w:rFonts w:asciiTheme="majorHAnsi" w:hAnsiTheme="majorHAnsi"/>
-                <w:sz w:val="24"/>
-                <w:szCs w:val="24"/>
-              </w:rPr>
-              <w:t>thích</w:t>
-            </w:r>
-            <w:proofErr w:type="spellEnd"/>
-            <w:r>
-              <w:rPr>
-                <w:rFonts w:asciiTheme="majorHAnsi" w:hAnsiTheme="majorHAnsi"/>
-                <w:sz w:val="24"/>
-                <w:szCs w:val="24"/>
-              </w:rPr>
-              <w:t>’ to view favorite list.</w:t>
+              <w:t>Select ‘Danh sách yêu thích’ to view favorite list.</w:t>
             </w:r>
           </w:p>
           <w:p>
@@ -6567,25 +5791,7 @@
                 <w:sz w:val="24"/>
                 <w:szCs w:val="24"/>
               </w:rPr>
-              <w:t>Select ‘</w:t>
-            </w:r>
-            <w:proofErr w:type="spellStart"/>
-            <w:r>
-              <w:rPr>
-                <w:rFonts w:asciiTheme="majorHAnsi" w:hAnsiTheme="majorHAnsi"/>
-                <w:sz w:val="24"/>
-                <w:szCs w:val="24"/>
-              </w:rPr>
-              <w:t>Xóa</w:t>
-            </w:r>
-            <w:proofErr w:type="spellEnd"/>
-            <w:r>
-              <w:rPr>
-                <w:rFonts w:asciiTheme="majorHAnsi" w:hAnsiTheme="majorHAnsi"/>
-                <w:sz w:val="24"/>
-                <w:szCs w:val="24"/>
-              </w:rPr>
-              <w:t>’.</w:t>
+              <w:t>Select ‘Xóa’.</w:t>
             </w:r>
           </w:p>
           <w:p>
@@ -6878,79 +6084,7 @@
                       <w:sz w:val="24"/>
                       <w:szCs w:val="24"/>
                     </w:rPr>
-                    <w:t xml:space="preserve"> - Click ‘</w:t>
-                  </w:r>
-                  <w:proofErr w:type="spellStart"/>
-                  <w:r>
-                    <w:rPr>
-                      <w:rFonts w:asciiTheme="majorHAnsi" w:hAnsiTheme="majorHAnsi"/>
-                      <w:sz w:val="24"/>
-                      <w:szCs w:val="24"/>
-                    </w:rPr>
-                    <w:t>Danh</w:t>
-                  </w:r>
-                  <w:proofErr w:type="spellEnd"/>
-                  <w:r>
-                    <w:rPr>
-                      <w:rFonts w:asciiTheme="majorHAnsi" w:hAnsiTheme="majorHAnsi"/>
-                      <w:sz w:val="24"/>
-                      <w:szCs w:val="24"/>
-                    </w:rPr>
-                    <w:t xml:space="preserve"> </w:t>
-                  </w:r>
-                  <w:proofErr w:type="spellStart"/>
-                  <w:r>
-                    <w:rPr>
-                      <w:rFonts w:asciiTheme="majorHAnsi" w:hAnsiTheme="majorHAnsi"/>
-                      <w:sz w:val="24"/>
-                      <w:szCs w:val="24"/>
-                    </w:rPr>
-                    <w:t>sách</w:t>
-                  </w:r>
-                  <w:proofErr w:type="spellEnd"/>
-                  <w:r>
-                    <w:rPr>
-                      <w:rFonts w:asciiTheme="majorHAnsi" w:hAnsiTheme="majorHAnsi"/>
-                      <w:sz w:val="24"/>
-                      <w:szCs w:val="24"/>
-                    </w:rPr>
-                    <w:t xml:space="preserve"> </w:t>
-                  </w:r>
-                  <w:proofErr w:type="spellStart"/>
-                  <w:r>
-                    <w:rPr>
-                      <w:rFonts w:asciiTheme="majorHAnsi" w:hAnsiTheme="majorHAnsi"/>
-                      <w:sz w:val="24"/>
-                      <w:szCs w:val="24"/>
-                    </w:rPr>
-                    <w:t>yêu</w:t>
-                  </w:r>
-                  <w:proofErr w:type="spellEnd"/>
-                  <w:r>
-                    <w:rPr>
-                      <w:rFonts w:asciiTheme="majorHAnsi" w:hAnsiTheme="majorHAnsi"/>
-                      <w:sz w:val="24"/>
-                      <w:szCs w:val="24"/>
-                    </w:rPr>
-                    <w:t xml:space="preserve"> </w:t>
-                  </w:r>
-                  <w:proofErr w:type="spellStart"/>
-                  <w:r>
-                    <w:rPr>
-                      <w:rFonts w:asciiTheme="majorHAnsi" w:hAnsiTheme="majorHAnsi"/>
-                      <w:sz w:val="24"/>
-                      <w:szCs w:val="24"/>
-                    </w:rPr>
-                    <w:t>thích</w:t>
-                  </w:r>
-                  <w:proofErr w:type="spellEnd"/>
-                  <w:r>
-                    <w:rPr>
-                      <w:rFonts w:asciiTheme="majorHAnsi" w:hAnsiTheme="majorHAnsi"/>
-                      <w:sz w:val="24"/>
-                      <w:szCs w:val="24"/>
-                    </w:rPr>
-                    <w:t>’</w:t>
+                    <w:t xml:space="preserve"> - Click ‘Danh sách yêu thích’</w:t>
                   </w:r>
                 </w:p>
                 <w:p>
@@ -7051,25 +6185,7 @@
                       <w:sz w:val="24"/>
                       <w:szCs w:val="24"/>
                     </w:rPr>
-                    <w:t>Button “</w:t>
-                  </w:r>
-                  <w:proofErr w:type="spellStart"/>
-                  <w:r>
-                    <w:rPr>
-                      <w:rFonts w:asciiTheme="majorHAnsi" w:hAnsiTheme="majorHAnsi"/>
-                      <w:sz w:val="24"/>
-                      <w:szCs w:val="24"/>
-                    </w:rPr>
-                    <w:t>Xóa</w:t>
-                  </w:r>
-                  <w:proofErr w:type="spellEnd"/>
-                  <w:r>
-                    <w:rPr>
-                      <w:rFonts w:asciiTheme="majorHAnsi" w:hAnsiTheme="majorHAnsi"/>
-                      <w:sz w:val="24"/>
-                      <w:szCs w:val="24"/>
-                    </w:rPr>
-                    <w:t>”</w:t>
+                    <w:t>Button “Xóa”</w:t>
                   </w:r>
                 </w:p>
               </w:tc>
@@ -7116,25 +6232,7 @@
                       <w:sz w:val="24"/>
                       <w:szCs w:val="24"/>
                     </w:rPr>
-                    <w:t>Click button “</w:t>
-                  </w:r>
-                  <w:proofErr w:type="spellStart"/>
-                  <w:r>
-                    <w:rPr>
-                      <w:rFonts w:asciiTheme="majorHAnsi" w:hAnsiTheme="majorHAnsi"/>
-                      <w:sz w:val="24"/>
-                      <w:szCs w:val="24"/>
-                    </w:rPr>
-                    <w:t>Xóa</w:t>
-                  </w:r>
-                  <w:proofErr w:type="spellEnd"/>
-                  <w:r>
-                    <w:rPr>
-                      <w:rFonts w:asciiTheme="majorHAnsi" w:hAnsiTheme="majorHAnsi"/>
-                      <w:sz w:val="24"/>
-                      <w:szCs w:val="24"/>
-                    </w:rPr>
-                    <w:t xml:space="preserve">” in the row contain the traffic </w:t>
+                    <w:t xml:space="preserve">Click button “Xóa” in the row contain the traffic </w:t>
                   </w:r>
                 </w:p>
               </w:tc>
@@ -7314,150 +6412,13 @@
           <w:color w:val="FF0000"/>
         </w:rPr>
       </w:pPr>
-      <w:proofErr w:type="spellStart"/>
       <w:r>
         <w:rPr>
           <w:b/>
           <w:color w:val="FF0000"/>
         </w:rPr>
         <w:lastRenderedPageBreak/>
-        <w:t>ImportFromfile</w:t>
-      </w:r>
-      <w:proofErr w:type="spellEnd"/>
-      <w:r>
-        <w:rPr>
-          <w:b/>
-          <w:color w:val="FF0000"/>
-        </w:rPr>
-        <w:t xml:space="preserve"> (</w:t>
-      </w:r>
-      <w:proofErr w:type="spellStart"/>
-      <w:r>
-        <w:rPr>
-          <w:b/>
-          <w:color w:val="FF0000"/>
-        </w:rPr>
-        <w:t>đề</w:t>
-      </w:r>
-      <w:proofErr w:type="spellEnd"/>
-      <w:r>
-        <w:rPr>
-          <w:b/>
-          <w:color w:val="FF0000"/>
-        </w:rPr>
-        <w:t xml:space="preserve"> </w:t>
-      </w:r>
-      <w:proofErr w:type="spellStart"/>
-      <w:r>
-        <w:rPr>
-          <w:b/>
-          <w:color w:val="FF0000"/>
-        </w:rPr>
-        <w:t>xuất</w:t>
-      </w:r>
-      <w:proofErr w:type="spellEnd"/>
-      <w:r>
-        <w:rPr>
-          <w:b/>
-          <w:color w:val="FF0000"/>
-        </w:rPr>
-        <w:t xml:space="preserve"> </w:t>
-      </w:r>
-      <w:proofErr w:type="spellStart"/>
-      <w:r>
-        <w:rPr>
-          <w:b/>
-          <w:color w:val="FF0000"/>
-        </w:rPr>
-        <w:t>sửa</w:t>
-      </w:r>
-      <w:proofErr w:type="spellEnd"/>
-      <w:r>
-        <w:rPr>
-          <w:b/>
-          <w:color w:val="FF0000"/>
-        </w:rPr>
-        <w:t xml:space="preserve"> </w:t>
-      </w:r>
-      <w:proofErr w:type="spellStart"/>
-      <w:r>
-        <w:rPr>
-          <w:b/>
-          <w:color w:val="FF0000"/>
-        </w:rPr>
-        <w:t>thành</w:t>
-      </w:r>
-      <w:proofErr w:type="spellEnd"/>
-      <w:r>
-        <w:rPr>
-          <w:b/>
-          <w:color w:val="FF0000"/>
-        </w:rPr>
-        <w:t xml:space="preserve"> </w:t>
-      </w:r>
-      <w:proofErr w:type="spellStart"/>
-      <w:r>
-        <w:rPr>
-          <w:b/>
-          <w:color w:val="FF0000"/>
-        </w:rPr>
-        <w:t>import</w:t>
-      </w:r>
-      <w:proofErr w:type="spellEnd"/>
-      <w:r>
-        <w:rPr>
-          <w:b/>
-          <w:color w:val="FF0000"/>
-        </w:rPr>
-        <w:t xml:space="preserve"> </w:t>
-      </w:r>
-      <w:proofErr w:type="spellStart"/>
-      <w:r>
-        <w:rPr>
-          <w:b/>
-          <w:color w:val="FF0000"/>
-        </w:rPr>
-        <w:t>Traffic</w:t>
-      </w:r>
-      <w:proofErr w:type="spellEnd"/>
-      <w:r>
-        <w:rPr>
-          <w:b/>
-          <w:color w:val="FF0000"/>
-        </w:rPr>
-        <w:t xml:space="preserve"> </w:t>
-      </w:r>
-      <w:proofErr w:type="spellStart"/>
-      <w:r>
-        <w:rPr>
-          <w:b/>
-          <w:color w:val="FF0000"/>
-        </w:rPr>
-        <w:t>sign</w:t>
-      </w:r>
-      <w:proofErr w:type="spellEnd"/>
-      <w:r>
-        <w:rPr>
-          <w:b/>
-          <w:color w:val="FF0000"/>
-        </w:rPr>
-        <w:t xml:space="preserve"> </w:t>
-      </w:r>
-      <w:proofErr w:type="spellStart"/>
-      <w:r>
-        <w:rPr>
-          <w:b/>
-          <w:color w:val="FF0000"/>
-        </w:rPr>
-        <w:t>from</w:t>
-      </w:r>
-      <w:proofErr w:type="spellEnd"/>
-      <w:r>
-        <w:rPr>
-          <w:b/>
-          <w:color w:val="FF0000"/>
-        </w:rPr>
-        <w:t xml:space="preserve"> file)</w:t>
+        <w:t>ImportFromfile (đề xuất sửa thành import Traffic sign from file)</w:t>
       </w:r>
     </w:p>
     <w:p>
@@ -7764,18 +6725,8 @@
                 <w:sz w:val="24"/>
                 <w:szCs w:val="24"/>
               </w:rPr>
-              <w:t xml:space="preserve">Bui Viet </w:t>
-            </w:r>
-            <w:proofErr w:type="spellStart"/>
-            <w:r>
-              <w:rPr>
-                <w:rFonts w:asciiTheme="majorHAnsi" w:hAnsiTheme="majorHAnsi"/>
-                <w:sz w:val="24"/>
-                <w:szCs w:val="24"/>
-              </w:rPr>
-              <w:t>Phong</w:t>
-            </w:r>
-            <w:proofErr w:type="spellEnd"/>
+              <w:t>Bui Viet Phong</w:t>
+            </w:r>
           </w:p>
         </w:tc>
       </w:tr>
@@ -8098,79 +7049,7 @@
                 <w:sz w:val="24"/>
                 <w:szCs w:val="24"/>
               </w:rPr>
-              <w:t>Select ‘</w:t>
-            </w:r>
-            <w:proofErr w:type="spellStart"/>
-            <w:r>
-              <w:rPr>
-                <w:rFonts w:asciiTheme="majorHAnsi" w:hAnsiTheme="majorHAnsi"/>
-                <w:sz w:val="24"/>
-                <w:szCs w:val="24"/>
-              </w:rPr>
-              <w:t>Quản</w:t>
-            </w:r>
-            <w:proofErr w:type="spellEnd"/>
-            <w:r>
-              <w:rPr>
-                <w:rFonts w:asciiTheme="majorHAnsi" w:hAnsiTheme="majorHAnsi"/>
-                <w:sz w:val="24"/>
-                <w:szCs w:val="24"/>
-              </w:rPr>
-              <w:t xml:space="preserve"> </w:t>
-            </w:r>
-            <w:proofErr w:type="spellStart"/>
-            <w:r>
-              <w:rPr>
-                <w:rFonts w:asciiTheme="majorHAnsi" w:hAnsiTheme="majorHAnsi"/>
-                <w:sz w:val="24"/>
-                <w:szCs w:val="24"/>
-              </w:rPr>
-              <w:t>lý</w:t>
-            </w:r>
-            <w:proofErr w:type="spellEnd"/>
-            <w:r>
-              <w:rPr>
-                <w:rFonts w:asciiTheme="majorHAnsi" w:hAnsiTheme="majorHAnsi"/>
-                <w:sz w:val="24"/>
-                <w:szCs w:val="24"/>
-              </w:rPr>
-              <w:t xml:space="preserve"> </w:t>
-            </w:r>
-            <w:proofErr w:type="spellStart"/>
-            <w:r>
-              <w:rPr>
-                <w:rFonts w:asciiTheme="majorHAnsi" w:hAnsiTheme="majorHAnsi"/>
-                <w:sz w:val="24"/>
-                <w:szCs w:val="24"/>
-              </w:rPr>
-              <w:t>biển</w:t>
-            </w:r>
-            <w:proofErr w:type="spellEnd"/>
-            <w:r>
-              <w:rPr>
-                <w:rFonts w:asciiTheme="majorHAnsi" w:hAnsiTheme="majorHAnsi"/>
-                <w:sz w:val="24"/>
-                <w:szCs w:val="24"/>
-              </w:rPr>
-              <w:t xml:space="preserve"> </w:t>
-            </w:r>
-            <w:proofErr w:type="spellStart"/>
-            <w:r>
-              <w:rPr>
-                <w:rFonts w:asciiTheme="majorHAnsi" w:hAnsiTheme="majorHAnsi"/>
-                <w:sz w:val="24"/>
-                <w:szCs w:val="24"/>
-              </w:rPr>
-              <w:t>báo</w:t>
-            </w:r>
-            <w:proofErr w:type="spellEnd"/>
-            <w:r>
-              <w:rPr>
-                <w:rFonts w:asciiTheme="majorHAnsi" w:hAnsiTheme="majorHAnsi"/>
-                <w:sz w:val="24"/>
-                <w:szCs w:val="24"/>
-              </w:rPr>
-              <w:t xml:space="preserve">’ </w:t>
+              <w:t xml:space="preserve">Select ‘Quản lý biển báo’ </w:t>
             </w:r>
           </w:p>
           <w:p>
@@ -8194,97 +7073,7 @@
                 <w:sz w:val="24"/>
                 <w:szCs w:val="24"/>
               </w:rPr>
-              <w:t>Click “</w:t>
-            </w:r>
-            <w:proofErr w:type="spellStart"/>
-            <w:r>
-              <w:rPr>
-                <w:rFonts w:asciiTheme="majorHAnsi" w:hAnsiTheme="majorHAnsi"/>
-                <w:sz w:val="24"/>
-                <w:szCs w:val="24"/>
-              </w:rPr>
-              <w:t>Thêm</w:t>
-            </w:r>
-            <w:proofErr w:type="spellEnd"/>
-            <w:r>
-              <w:rPr>
-                <w:rFonts w:asciiTheme="majorHAnsi" w:hAnsiTheme="majorHAnsi"/>
-                <w:sz w:val="24"/>
-                <w:szCs w:val="24"/>
-              </w:rPr>
-              <w:t xml:space="preserve"> </w:t>
-            </w:r>
-            <w:proofErr w:type="spellStart"/>
-            <w:r>
-              <w:rPr>
-                <w:rFonts w:asciiTheme="majorHAnsi" w:hAnsiTheme="majorHAnsi"/>
-                <w:sz w:val="24"/>
-                <w:szCs w:val="24"/>
-              </w:rPr>
-              <w:t>biển</w:t>
-            </w:r>
-            <w:proofErr w:type="spellEnd"/>
-            <w:r>
-              <w:rPr>
-                <w:rFonts w:asciiTheme="majorHAnsi" w:hAnsiTheme="majorHAnsi"/>
-                <w:sz w:val="24"/>
-                <w:szCs w:val="24"/>
-              </w:rPr>
-              <w:t xml:space="preserve"> </w:t>
-            </w:r>
-            <w:proofErr w:type="spellStart"/>
-            <w:r>
-              <w:rPr>
-                <w:rFonts w:asciiTheme="majorHAnsi" w:hAnsiTheme="majorHAnsi"/>
-                <w:sz w:val="24"/>
-                <w:szCs w:val="24"/>
-              </w:rPr>
-              <w:t>báo</w:t>
-            </w:r>
-            <w:proofErr w:type="spellEnd"/>
-            <w:r>
-              <w:rPr>
-                <w:rFonts w:asciiTheme="majorHAnsi" w:hAnsiTheme="majorHAnsi"/>
-                <w:sz w:val="24"/>
-                <w:szCs w:val="24"/>
-              </w:rPr>
-              <w:t xml:space="preserve"> </w:t>
-            </w:r>
-            <w:proofErr w:type="spellStart"/>
-            <w:r>
-              <w:rPr>
-                <w:rFonts w:asciiTheme="majorHAnsi" w:hAnsiTheme="majorHAnsi"/>
-                <w:sz w:val="24"/>
-                <w:szCs w:val="24"/>
-              </w:rPr>
-              <w:t>từ</w:t>
-            </w:r>
-            <w:proofErr w:type="spellEnd"/>
-            <w:r>
-              <w:rPr>
-                <w:rFonts w:asciiTheme="majorHAnsi" w:hAnsiTheme="majorHAnsi"/>
-                <w:sz w:val="24"/>
-                <w:szCs w:val="24"/>
-              </w:rPr>
-              <w:t xml:space="preserve"> </w:t>
-            </w:r>
-            <w:proofErr w:type="spellStart"/>
-            <w:r>
-              <w:rPr>
-                <w:rFonts w:asciiTheme="majorHAnsi" w:hAnsiTheme="majorHAnsi"/>
-                <w:sz w:val="24"/>
-                <w:szCs w:val="24"/>
-              </w:rPr>
-              <w:t>tập</w:t>
-            </w:r>
-            <w:proofErr w:type="spellEnd"/>
-            <w:r>
-              <w:rPr>
-                <w:rFonts w:asciiTheme="majorHAnsi" w:hAnsiTheme="majorHAnsi"/>
-                <w:sz w:val="24"/>
-                <w:szCs w:val="24"/>
-              </w:rPr>
-              <w:t xml:space="preserve"> tin”</w:t>
+              <w:t>Click “Thêm biển báo từ tập tin”</w:t>
             </w:r>
           </w:p>
           <w:p>
@@ -8308,43 +7097,7 @@
                 <w:sz w:val="24"/>
                 <w:szCs w:val="24"/>
               </w:rPr>
-              <w:t>Select file to upload then click “</w:t>
-            </w:r>
-            <w:proofErr w:type="spellStart"/>
-            <w:r>
-              <w:rPr>
-                <w:rFonts w:asciiTheme="majorHAnsi" w:hAnsiTheme="majorHAnsi"/>
-                <w:sz w:val="24"/>
-                <w:szCs w:val="24"/>
-              </w:rPr>
-              <w:t>Tải</w:t>
-            </w:r>
-            <w:proofErr w:type="spellEnd"/>
-            <w:r>
-              <w:rPr>
-                <w:rFonts w:asciiTheme="majorHAnsi" w:hAnsiTheme="majorHAnsi"/>
-                <w:sz w:val="24"/>
-                <w:szCs w:val="24"/>
-              </w:rPr>
-              <w:t xml:space="preserve"> </w:t>
-            </w:r>
-            <w:proofErr w:type="spellStart"/>
-            <w:r>
-              <w:rPr>
-                <w:rFonts w:asciiTheme="majorHAnsi" w:hAnsiTheme="majorHAnsi"/>
-                <w:sz w:val="24"/>
-                <w:szCs w:val="24"/>
-              </w:rPr>
-              <w:t>lên</w:t>
-            </w:r>
-            <w:proofErr w:type="spellEnd"/>
-            <w:r>
-              <w:rPr>
-                <w:rFonts w:asciiTheme="majorHAnsi" w:hAnsiTheme="majorHAnsi"/>
-                <w:sz w:val="24"/>
-                <w:szCs w:val="24"/>
-              </w:rPr>
-              <w:t>”.</w:t>
+              <w:t>Select file to upload then click “Tải lên”.</w:t>
             </w:r>
           </w:p>
           <w:p>
@@ -8662,79 +7415,7 @@
                       <w:sz w:val="24"/>
                       <w:szCs w:val="24"/>
                     </w:rPr>
-                    <w:t xml:space="preserve"> - Click ‘</w:t>
-                  </w:r>
-                  <w:proofErr w:type="spellStart"/>
-                  <w:r>
-                    <w:rPr>
-                      <w:rFonts w:asciiTheme="majorHAnsi" w:hAnsiTheme="majorHAnsi"/>
-                      <w:sz w:val="24"/>
-                      <w:szCs w:val="24"/>
-                    </w:rPr>
-                    <w:t>Quản</w:t>
-                  </w:r>
-                  <w:proofErr w:type="spellEnd"/>
-                  <w:r>
-                    <w:rPr>
-                      <w:rFonts w:asciiTheme="majorHAnsi" w:hAnsiTheme="majorHAnsi"/>
-                      <w:sz w:val="24"/>
-                      <w:szCs w:val="24"/>
-                    </w:rPr>
-                    <w:t xml:space="preserve"> </w:t>
-                  </w:r>
-                  <w:proofErr w:type="spellStart"/>
-                  <w:r>
-                    <w:rPr>
-                      <w:rFonts w:asciiTheme="majorHAnsi" w:hAnsiTheme="majorHAnsi"/>
-                      <w:sz w:val="24"/>
-                      <w:szCs w:val="24"/>
-                    </w:rPr>
-                    <w:t>lý</w:t>
-                  </w:r>
-                  <w:proofErr w:type="spellEnd"/>
-                  <w:r>
-                    <w:rPr>
-                      <w:rFonts w:asciiTheme="majorHAnsi" w:hAnsiTheme="majorHAnsi"/>
-                      <w:sz w:val="24"/>
-                      <w:szCs w:val="24"/>
-                    </w:rPr>
-                    <w:t xml:space="preserve"> </w:t>
-                  </w:r>
-                  <w:proofErr w:type="spellStart"/>
-                  <w:r>
-                    <w:rPr>
-                      <w:rFonts w:asciiTheme="majorHAnsi" w:hAnsiTheme="majorHAnsi"/>
-                      <w:sz w:val="24"/>
-                      <w:szCs w:val="24"/>
-                    </w:rPr>
-                    <w:t>biển</w:t>
-                  </w:r>
-                  <w:proofErr w:type="spellEnd"/>
-                  <w:r>
-                    <w:rPr>
-                      <w:rFonts w:asciiTheme="majorHAnsi" w:hAnsiTheme="majorHAnsi"/>
-                      <w:sz w:val="24"/>
-                      <w:szCs w:val="24"/>
-                    </w:rPr>
-                    <w:t xml:space="preserve"> </w:t>
-                  </w:r>
-                  <w:proofErr w:type="spellStart"/>
-                  <w:r>
-                    <w:rPr>
-                      <w:rFonts w:asciiTheme="majorHAnsi" w:hAnsiTheme="majorHAnsi"/>
-                      <w:sz w:val="24"/>
-                      <w:szCs w:val="24"/>
-                    </w:rPr>
-                    <w:t>báo</w:t>
-                  </w:r>
-                  <w:proofErr w:type="spellEnd"/>
-                  <w:r>
-                    <w:rPr>
-                      <w:rFonts w:asciiTheme="majorHAnsi" w:hAnsiTheme="majorHAnsi"/>
-                      <w:sz w:val="24"/>
-                      <w:szCs w:val="24"/>
-                    </w:rPr>
-                    <w:t>’</w:t>
+                    <w:t xml:space="preserve"> - Click ‘Quản lý biển báo’</w:t>
                   </w:r>
                 </w:p>
               </w:tc>
@@ -8856,95 +7537,13 @@
                     </w:rPr>
                     <w:t>“</w:t>
                   </w:r>
-                  <w:proofErr w:type="spellStart"/>
-                  <w:r>
-                    <w:rPr>
-                      <w:rFonts w:asciiTheme="majorHAnsi" w:hAnsiTheme="majorHAnsi"/>
-                      <w:sz w:val="24"/>
-                      <w:szCs w:val="24"/>
-                    </w:rPr>
-                    <w:t>Thêm</w:t>
-                  </w:r>
-                  <w:proofErr w:type="spellEnd"/>
-                  <w:r>
-                    <w:rPr>
-                      <w:rFonts w:asciiTheme="majorHAnsi" w:hAnsiTheme="majorHAnsi"/>
-                      <w:sz w:val="24"/>
-                      <w:szCs w:val="24"/>
-                    </w:rPr>
-                    <w:t xml:space="preserve"> </w:t>
-                  </w:r>
-                  <w:proofErr w:type="spellStart"/>
-                  <w:r>
-                    <w:rPr>
-                      <w:rFonts w:asciiTheme="majorHAnsi" w:hAnsiTheme="majorHAnsi"/>
-                      <w:sz w:val="24"/>
-                      <w:szCs w:val="24"/>
-                    </w:rPr>
-                    <w:t>biển</w:t>
-                  </w:r>
-                  <w:proofErr w:type="spellEnd"/>
-                  <w:r>
-                    <w:rPr>
-                      <w:rFonts w:asciiTheme="majorHAnsi" w:hAnsiTheme="majorHAnsi"/>
-                      <w:sz w:val="24"/>
-                      <w:szCs w:val="24"/>
-                    </w:rPr>
-                    <w:t xml:space="preserve"> </w:t>
-                  </w:r>
-                  <w:proofErr w:type="spellStart"/>
-                  <w:r>
-                    <w:rPr>
-                      <w:rFonts w:asciiTheme="majorHAnsi" w:hAnsiTheme="majorHAnsi"/>
-                      <w:sz w:val="24"/>
-                      <w:szCs w:val="24"/>
-                    </w:rPr>
-                    <w:t>báo</w:t>
-                  </w:r>
-                  <w:proofErr w:type="spellEnd"/>
-                  <w:r>
-                    <w:rPr>
-                      <w:rFonts w:asciiTheme="majorHAnsi" w:hAnsiTheme="majorHAnsi"/>
-                      <w:sz w:val="24"/>
-                      <w:szCs w:val="24"/>
-                    </w:rPr>
-                    <w:t xml:space="preserve"> </w:t>
-                  </w:r>
-                  <w:proofErr w:type="spellStart"/>
-                  <w:r>
-                    <w:rPr>
-                      <w:rFonts w:asciiTheme="majorHAnsi" w:hAnsiTheme="majorHAnsi"/>
-                      <w:sz w:val="24"/>
-                      <w:szCs w:val="24"/>
-                    </w:rPr>
-                    <w:t>từ</w:t>
-                  </w:r>
-                  <w:proofErr w:type="spellEnd"/>
-                  <w:r>
-                    <w:rPr>
-                      <w:rFonts w:asciiTheme="majorHAnsi" w:hAnsiTheme="majorHAnsi"/>
-                      <w:sz w:val="24"/>
-                      <w:szCs w:val="24"/>
-                    </w:rPr>
-                    <w:t xml:space="preserve"> </w:t>
-                  </w:r>
-                  <w:proofErr w:type="spellStart"/>
-                  <w:r>
-                    <w:rPr>
-                      <w:rFonts w:asciiTheme="majorHAnsi" w:hAnsiTheme="majorHAnsi"/>
-                      <w:sz w:val="24"/>
-                      <w:szCs w:val="24"/>
-                    </w:rPr>
-                    <w:t>tập</w:t>
-                  </w:r>
-                  <w:proofErr w:type="spellEnd"/>
-                  <w:r>
-                    <w:rPr>
-                      <w:rFonts w:asciiTheme="majorHAnsi" w:hAnsiTheme="majorHAnsi"/>
-                      <w:sz w:val="24"/>
-                      <w:szCs w:val="24"/>
-                    </w:rPr>
-                    <w:t xml:space="preserve"> tin</w:t>
+                  <w:r>
+                    <w:rPr>
+                      <w:rFonts w:asciiTheme="majorHAnsi" w:hAnsiTheme="majorHAnsi"/>
+                      <w:sz w:val="24"/>
+                      <w:szCs w:val="24"/>
+                    </w:rPr>
+                    <w:t>Thêm biển báo từ tập tin</w:t>
                   </w:r>
                   <w:r>
                     <w:rPr>
@@ -8979,34 +7578,14 @@
                     </w:rPr>
                     <w:t>“</w:t>
                   </w:r>
-                  <w:proofErr w:type="spellStart"/>
-                  <w:r>
-                    <w:rPr>
-                      <w:rFonts w:asciiTheme="majorHAnsi" w:hAnsiTheme="majorHAnsi"/>
-                      <w:sz w:val="24"/>
-                      <w:szCs w:val="24"/>
-                    </w:rPr>
-                    <w:t>Chỉnh</w:t>
-                  </w:r>
-                  <w:proofErr w:type="spellEnd"/>
-                  <w:r>
-                    <w:rPr>
-                      <w:rFonts w:asciiTheme="majorHAnsi" w:hAnsiTheme="majorHAnsi"/>
-                      <w:sz w:val="24"/>
-                      <w:szCs w:val="24"/>
-                    </w:rPr>
-                    <w:t xml:space="preserve"> </w:t>
-                  </w:r>
-                  <w:proofErr w:type="spellStart"/>
-                  <w:r>
-                    <w:rPr>
-                      <w:rFonts w:asciiTheme="majorHAnsi" w:hAnsiTheme="majorHAnsi"/>
-                      <w:sz w:val="24"/>
-                      <w:szCs w:val="24"/>
-                    </w:rPr>
-                    <w:t>sửa</w:t>
-                  </w:r>
-                  <w:proofErr w:type="spellEnd"/>
+                  <w:r>
+                    <w:rPr>
+                      <w:rFonts w:asciiTheme="majorHAnsi" w:hAnsiTheme="majorHAnsi"/>
+                      <w:sz w:val="24"/>
+                      <w:szCs w:val="24"/>
+                    </w:rPr>
+                    <w:t>Chỉnh sửa</w:t>
+                  </w:r>
                   <w:r>
                     <w:rPr>
                       <w:rFonts w:asciiTheme="majorHAnsi" w:hAnsiTheme="majorHAnsi"/>
@@ -9095,95 +7674,13 @@
                     </w:rPr>
                     <w:t>Click “</w:t>
                   </w:r>
-                  <w:proofErr w:type="spellStart"/>
-                  <w:r>
-                    <w:rPr>
-                      <w:rFonts w:asciiTheme="majorHAnsi" w:hAnsiTheme="majorHAnsi"/>
-                      <w:sz w:val="24"/>
-                      <w:szCs w:val="24"/>
-                    </w:rPr>
-                    <w:t>Thêm</w:t>
-                  </w:r>
-                  <w:proofErr w:type="spellEnd"/>
-                  <w:r>
-                    <w:rPr>
-                      <w:rFonts w:asciiTheme="majorHAnsi" w:hAnsiTheme="majorHAnsi"/>
-                      <w:sz w:val="24"/>
-                      <w:szCs w:val="24"/>
-                    </w:rPr>
-                    <w:t xml:space="preserve"> </w:t>
-                  </w:r>
-                  <w:proofErr w:type="spellStart"/>
-                  <w:r>
-                    <w:rPr>
-                      <w:rFonts w:asciiTheme="majorHAnsi" w:hAnsiTheme="majorHAnsi"/>
-                      <w:sz w:val="24"/>
-                      <w:szCs w:val="24"/>
-                    </w:rPr>
-                    <w:t>biển</w:t>
-                  </w:r>
-                  <w:proofErr w:type="spellEnd"/>
-                  <w:r>
-                    <w:rPr>
-                      <w:rFonts w:asciiTheme="majorHAnsi" w:hAnsiTheme="majorHAnsi"/>
-                      <w:sz w:val="24"/>
-                      <w:szCs w:val="24"/>
-                    </w:rPr>
-                    <w:t xml:space="preserve"> </w:t>
-                  </w:r>
-                  <w:proofErr w:type="spellStart"/>
-                  <w:r>
-                    <w:rPr>
-                      <w:rFonts w:asciiTheme="majorHAnsi" w:hAnsiTheme="majorHAnsi"/>
-                      <w:sz w:val="24"/>
-                      <w:szCs w:val="24"/>
-                    </w:rPr>
-                    <w:t>báo</w:t>
-                  </w:r>
-                  <w:proofErr w:type="spellEnd"/>
-                  <w:r>
-                    <w:rPr>
-                      <w:rFonts w:asciiTheme="majorHAnsi" w:hAnsiTheme="majorHAnsi"/>
-                      <w:sz w:val="24"/>
-                      <w:szCs w:val="24"/>
-                    </w:rPr>
-                    <w:t xml:space="preserve"> </w:t>
-                  </w:r>
-                  <w:proofErr w:type="spellStart"/>
-                  <w:r>
-                    <w:rPr>
-                      <w:rFonts w:asciiTheme="majorHAnsi" w:hAnsiTheme="majorHAnsi"/>
-                      <w:sz w:val="24"/>
-                      <w:szCs w:val="24"/>
-                    </w:rPr>
-                    <w:t>từ</w:t>
-                  </w:r>
-                  <w:proofErr w:type="spellEnd"/>
-                  <w:r>
-                    <w:rPr>
-                      <w:rFonts w:asciiTheme="majorHAnsi" w:hAnsiTheme="majorHAnsi"/>
-                      <w:sz w:val="24"/>
-                      <w:szCs w:val="24"/>
-                    </w:rPr>
-                    <w:t xml:space="preserve"> </w:t>
-                  </w:r>
-                  <w:proofErr w:type="spellStart"/>
-                  <w:r>
-                    <w:rPr>
-                      <w:rFonts w:asciiTheme="majorHAnsi" w:hAnsiTheme="majorHAnsi"/>
-                      <w:sz w:val="24"/>
-                      <w:szCs w:val="24"/>
-                    </w:rPr>
-                    <w:t>tập</w:t>
-                  </w:r>
-                  <w:proofErr w:type="spellEnd"/>
-                  <w:r>
-                    <w:rPr>
-                      <w:rFonts w:asciiTheme="majorHAnsi" w:hAnsiTheme="majorHAnsi"/>
-                      <w:sz w:val="24"/>
-                      <w:szCs w:val="24"/>
-                    </w:rPr>
-                    <w:t xml:space="preserve"> tin</w:t>
+                  <w:r>
+                    <w:rPr>
+                      <w:rFonts w:asciiTheme="majorHAnsi" w:hAnsiTheme="majorHAnsi"/>
+                      <w:sz w:val="24"/>
+                      <w:szCs w:val="24"/>
+                    </w:rPr>
+                    <w:t>Thêm biển báo từ tập tin</w:t>
                   </w:r>
                   <w:r>
                     <w:rPr>
@@ -9423,9 +7920,49 @@
                       <w:rFonts w:asciiTheme="majorHAnsi" w:hAnsiTheme="majorHAnsi"/>
                       <w:sz w:val="24"/>
                       <w:szCs w:val="24"/>
-                      <w:lang w:val="vi-VN"/>
-                    </w:rPr>
-                  </w:pPr>
+                    </w:rPr>
+                  </w:pPr>
+                  <w:r>
+                    <w:rPr>
+                      <w:rFonts w:asciiTheme="majorHAnsi" w:hAnsiTheme="majorHAnsi"/>
+                      <w:sz w:val="24"/>
+                      <w:szCs w:val="24"/>
+                    </w:rPr>
+                    <w:t>[Exception 1]</w:t>
+                  </w:r>
+                </w:p>
+                <w:p>
+                  <w:pPr>
+                    <w:rPr>
+                      <w:rFonts w:asciiTheme="majorHAnsi" w:hAnsiTheme="majorHAnsi"/>
+                      <w:sz w:val="24"/>
+                      <w:szCs w:val="24"/>
+                    </w:rPr>
+                  </w:pPr>
+                  <w:r>
+                    <w:rPr>
+                      <w:rFonts w:asciiTheme="majorHAnsi" w:hAnsiTheme="majorHAnsi"/>
+                      <w:sz w:val="24"/>
+                      <w:szCs w:val="24"/>
+                    </w:rPr>
+                    <w:t>[</w:t>
+                  </w:r>
+                  <w:r>
+                    <w:rPr>
+                      <w:rFonts w:asciiTheme="majorHAnsi" w:hAnsiTheme="majorHAnsi"/>
+                      <w:sz w:val="24"/>
+                      <w:szCs w:val="24"/>
+                    </w:rPr>
+                    <w:t>Exception 2</w:t>
+                  </w:r>
+                  <w:r>
+                    <w:rPr>
+                      <w:rFonts w:asciiTheme="majorHAnsi" w:hAnsiTheme="majorHAnsi"/>
+                      <w:sz w:val="24"/>
+                      <w:szCs w:val="24"/>
+                    </w:rPr>
+                    <w:t>]</w:t>
+                  </w:r>
                 </w:p>
               </w:tc>
               <w:tc>
@@ -10497,18 +9034,8 @@
                 <w:sz w:val="24"/>
                 <w:szCs w:val="24"/>
               </w:rPr>
-              <w:t xml:space="preserve">Bui Viet </w:t>
-            </w:r>
-            <w:proofErr w:type="spellStart"/>
-            <w:r>
-              <w:rPr>
-                <w:rFonts w:asciiTheme="majorHAnsi" w:hAnsiTheme="majorHAnsi"/>
-                <w:sz w:val="24"/>
-                <w:szCs w:val="24"/>
-              </w:rPr>
-              <w:t>Phong</w:t>
-            </w:r>
-            <w:proofErr w:type="spellEnd"/>
+              <w:t>Bui Viet Phong</w:t>
+            </w:r>
           </w:p>
         </w:tc>
       </w:tr>
@@ -10831,79 +9358,7 @@
                 <w:sz w:val="24"/>
                 <w:szCs w:val="24"/>
               </w:rPr>
-              <w:t>Select ‘</w:t>
-            </w:r>
-            <w:proofErr w:type="spellStart"/>
-            <w:r>
-              <w:rPr>
-                <w:rFonts w:asciiTheme="majorHAnsi" w:hAnsiTheme="majorHAnsi"/>
-                <w:sz w:val="24"/>
-                <w:szCs w:val="24"/>
-              </w:rPr>
-              <w:t>Quản</w:t>
-            </w:r>
-            <w:proofErr w:type="spellEnd"/>
-            <w:r>
-              <w:rPr>
-                <w:rFonts w:asciiTheme="majorHAnsi" w:hAnsiTheme="majorHAnsi"/>
-                <w:sz w:val="24"/>
-                <w:szCs w:val="24"/>
-              </w:rPr>
-              <w:t xml:space="preserve"> </w:t>
-            </w:r>
-            <w:proofErr w:type="spellStart"/>
-            <w:r>
-              <w:rPr>
-                <w:rFonts w:asciiTheme="majorHAnsi" w:hAnsiTheme="majorHAnsi"/>
-                <w:sz w:val="24"/>
-                <w:szCs w:val="24"/>
-              </w:rPr>
-              <w:t>lý</w:t>
-            </w:r>
-            <w:proofErr w:type="spellEnd"/>
-            <w:r>
-              <w:rPr>
-                <w:rFonts w:asciiTheme="majorHAnsi" w:hAnsiTheme="majorHAnsi"/>
-                <w:sz w:val="24"/>
-                <w:szCs w:val="24"/>
-              </w:rPr>
-              <w:t xml:space="preserve"> </w:t>
-            </w:r>
-            <w:proofErr w:type="spellStart"/>
-            <w:r>
-              <w:rPr>
-                <w:rFonts w:asciiTheme="majorHAnsi" w:hAnsiTheme="majorHAnsi"/>
-                <w:sz w:val="24"/>
-                <w:szCs w:val="24"/>
-              </w:rPr>
-              <w:t>biển</w:t>
-            </w:r>
-            <w:proofErr w:type="spellEnd"/>
-            <w:r>
-              <w:rPr>
-                <w:rFonts w:asciiTheme="majorHAnsi" w:hAnsiTheme="majorHAnsi"/>
-                <w:sz w:val="24"/>
-                <w:szCs w:val="24"/>
-              </w:rPr>
-              <w:t xml:space="preserve"> </w:t>
-            </w:r>
-            <w:proofErr w:type="spellStart"/>
-            <w:r>
-              <w:rPr>
-                <w:rFonts w:asciiTheme="majorHAnsi" w:hAnsiTheme="majorHAnsi"/>
-                <w:sz w:val="24"/>
-                <w:szCs w:val="24"/>
-              </w:rPr>
-              <w:t>báo</w:t>
-            </w:r>
-            <w:proofErr w:type="spellEnd"/>
-            <w:r>
-              <w:rPr>
-                <w:rFonts w:asciiTheme="majorHAnsi" w:hAnsiTheme="majorHAnsi"/>
-                <w:sz w:val="24"/>
-                <w:szCs w:val="24"/>
-              </w:rPr>
-              <w:t xml:space="preserve">’ </w:t>
+              <w:t xml:space="preserve">Select ‘Quản lý biển báo’ </w:t>
             </w:r>
           </w:p>
           <w:p>
@@ -10927,43 +9382,7 @@
                 <w:sz w:val="24"/>
                 <w:szCs w:val="24"/>
               </w:rPr>
-              <w:t>Click “</w:t>
-            </w:r>
-            <w:proofErr w:type="spellStart"/>
-            <w:r>
-              <w:rPr>
-                <w:rFonts w:asciiTheme="majorHAnsi" w:hAnsiTheme="majorHAnsi"/>
-                <w:sz w:val="24"/>
-                <w:szCs w:val="24"/>
-              </w:rPr>
-              <w:t>Chỉnh</w:t>
-            </w:r>
-            <w:proofErr w:type="spellEnd"/>
-            <w:r>
-              <w:rPr>
-                <w:rFonts w:asciiTheme="majorHAnsi" w:hAnsiTheme="majorHAnsi"/>
-                <w:sz w:val="24"/>
-                <w:szCs w:val="24"/>
-              </w:rPr>
-              <w:t xml:space="preserve"> </w:t>
-            </w:r>
-            <w:proofErr w:type="spellStart"/>
-            <w:r>
-              <w:rPr>
-                <w:rFonts w:asciiTheme="majorHAnsi" w:hAnsiTheme="majorHAnsi"/>
-                <w:sz w:val="24"/>
-                <w:szCs w:val="24"/>
-              </w:rPr>
-              <w:t>sửa</w:t>
-            </w:r>
-            <w:proofErr w:type="spellEnd"/>
-            <w:r>
-              <w:rPr>
-                <w:rFonts w:asciiTheme="majorHAnsi" w:hAnsiTheme="majorHAnsi"/>
-                <w:sz w:val="24"/>
-                <w:szCs w:val="24"/>
-              </w:rPr>
-              <w:t>”</w:t>
+              <w:t>Click “Chỉnh sửa”</w:t>
             </w:r>
           </w:p>
           <w:p>
@@ -10987,43 +9406,7 @@
                 <w:sz w:val="24"/>
                 <w:szCs w:val="24"/>
               </w:rPr>
-              <w:t>Edit information or add image then click “</w:t>
-            </w:r>
-            <w:proofErr w:type="spellStart"/>
-            <w:r>
-              <w:rPr>
-                <w:rFonts w:asciiTheme="majorHAnsi" w:hAnsiTheme="majorHAnsi"/>
-                <w:sz w:val="24"/>
-                <w:szCs w:val="24"/>
-              </w:rPr>
-              <w:t>Hoàn</w:t>
-            </w:r>
-            <w:proofErr w:type="spellEnd"/>
-            <w:r>
-              <w:rPr>
-                <w:rFonts w:asciiTheme="majorHAnsi" w:hAnsiTheme="majorHAnsi"/>
-                <w:sz w:val="24"/>
-                <w:szCs w:val="24"/>
-              </w:rPr>
-              <w:t xml:space="preserve"> </w:t>
-            </w:r>
-            <w:proofErr w:type="spellStart"/>
-            <w:r>
-              <w:rPr>
-                <w:rFonts w:asciiTheme="majorHAnsi" w:hAnsiTheme="majorHAnsi"/>
-                <w:sz w:val="24"/>
-                <w:szCs w:val="24"/>
-              </w:rPr>
-              <w:t>tất</w:t>
-            </w:r>
-            <w:proofErr w:type="spellEnd"/>
-            <w:r>
-              <w:rPr>
-                <w:rFonts w:asciiTheme="majorHAnsi" w:hAnsiTheme="majorHAnsi"/>
-                <w:sz w:val="24"/>
-                <w:szCs w:val="24"/>
-              </w:rPr>
-              <w:t>”.</w:t>
+              <w:t>Edit information or add image then click “Hoàn tất”.</w:t>
             </w:r>
           </w:p>
           <w:p>
@@ -11316,79 +9699,7 @@
                       <w:sz w:val="24"/>
                       <w:szCs w:val="24"/>
                     </w:rPr>
-                    <w:t xml:space="preserve"> - Click ‘</w:t>
-                  </w:r>
-                  <w:proofErr w:type="spellStart"/>
-                  <w:r>
-                    <w:rPr>
-                      <w:rFonts w:asciiTheme="majorHAnsi" w:hAnsiTheme="majorHAnsi"/>
-                      <w:sz w:val="24"/>
-                      <w:szCs w:val="24"/>
-                    </w:rPr>
-                    <w:t>Quản</w:t>
-                  </w:r>
-                  <w:proofErr w:type="spellEnd"/>
-                  <w:r>
-                    <w:rPr>
-                      <w:rFonts w:asciiTheme="majorHAnsi" w:hAnsiTheme="majorHAnsi"/>
-                      <w:sz w:val="24"/>
-                      <w:szCs w:val="24"/>
-                    </w:rPr>
-                    <w:t xml:space="preserve"> </w:t>
-                  </w:r>
-                  <w:proofErr w:type="spellStart"/>
-                  <w:r>
-                    <w:rPr>
-                      <w:rFonts w:asciiTheme="majorHAnsi" w:hAnsiTheme="majorHAnsi"/>
-                      <w:sz w:val="24"/>
-                      <w:szCs w:val="24"/>
-                    </w:rPr>
-                    <w:t>lý</w:t>
-                  </w:r>
-                  <w:proofErr w:type="spellEnd"/>
-                  <w:r>
-                    <w:rPr>
-                      <w:rFonts w:asciiTheme="majorHAnsi" w:hAnsiTheme="majorHAnsi"/>
-                      <w:sz w:val="24"/>
-                      <w:szCs w:val="24"/>
-                    </w:rPr>
-                    <w:t xml:space="preserve"> </w:t>
-                  </w:r>
-                  <w:proofErr w:type="spellStart"/>
-                  <w:r>
-                    <w:rPr>
-                      <w:rFonts w:asciiTheme="majorHAnsi" w:hAnsiTheme="majorHAnsi"/>
-                      <w:sz w:val="24"/>
-                      <w:szCs w:val="24"/>
-                    </w:rPr>
-                    <w:t>biển</w:t>
-                  </w:r>
-                  <w:proofErr w:type="spellEnd"/>
-                  <w:r>
-                    <w:rPr>
-                      <w:rFonts w:asciiTheme="majorHAnsi" w:hAnsiTheme="majorHAnsi"/>
-                      <w:sz w:val="24"/>
-                      <w:szCs w:val="24"/>
-                    </w:rPr>
-                    <w:t xml:space="preserve"> </w:t>
-                  </w:r>
-                  <w:proofErr w:type="spellStart"/>
-                  <w:r>
-                    <w:rPr>
-                      <w:rFonts w:asciiTheme="majorHAnsi" w:hAnsiTheme="majorHAnsi"/>
-                      <w:sz w:val="24"/>
-                      <w:szCs w:val="24"/>
-                    </w:rPr>
-                    <w:t>báo</w:t>
-                  </w:r>
-                  <w:proofErr w:type="spellEnd"/>
-                  <w:r>
-                    <w:rPr>
-                      <w:rFonts w:asciiTheme="majorHAnsi" w:hAnsiTheme="majorHAnsi"/>
-                      <w:sz w:val="24"/>
-                      <w:szCs w:val="24"/>
-                    </w:rPr>
-                    <w:t>’</w:t>
+                    <w:t xml:space="preserve"> - Click ‘Quản lý biển báo’</w:t>
                   </w:r>
                 </w:p>
               </w:tc>
@@ -11519,95 +9830,13 @@
                     </w:rPr>
                     <w:t>“</w:t>
                   </w:r>
-                  <w:proofErr w:type="spellStart"/>
-                  <w:r>
-                    <w:rPr>
-                      <w:rFonts w:asciiTheme="majorHAnsi" w:hAnsiTheme="majorHAnsi"/>
-                      <w:sz w:val="24"/>
-                      <w:szCs w:val="24"/>
-                    </w:rPr>
-                    <w:t>Thêm</w:t>
-                  </w:r>
-                  <w:proofErr w:type="spellEnd"/>
-                  <w:r>
-                    <w:rPr>
-                      <w:rFonts w:asciiTheme="majorHAnsi" w:hAnsiTheme="majorHAnsi"/>
-                      <w:sz w:val="24"/>
-                      <w:szCs w:val="24"/>
-                    </w:rPr>
-                    <w:t xml:space="preserve"> </w:t>
-                  </w:r>
-                  <w:proofErr w:type="spellStart"/>
-                  <w:r>
-                    <w:rPr>
-                      <w:rFonts w:asciiTheme="majorHAnsi" w:hAnsiTheme="majorHAnsi"/>
-                      <w:sz w:val="24"/>
-                      <w:szCs w:val="24"/>
-                    </w:rPr>
-                    <w:t>biển</w:t>
-                  </w:r>
-                  <w:proofErr w:type="spellEnd"/>
-                  <w:r>
-                    <w:rPr>
-                      <w:rFonts w:asciiTheme="majorHAnsi" w:hAnsiTheme="majorHAnsi"/>
-                      <w:sz w:val="24"/>
-                      <w:szCs w:val="24"/>
-                    </w:rPr>
-                    <w:t xml:space="preserve"> </w:t>
-                  </w:r>
-                  <w:proofErr w:type="spellStart"/>
-                  <w:r>
-                    <w:rPr>
-                      <w:rFonts w:asciiTheme="majorHAnsi" w:hAnsiTheme="majorHAnsi"/>
-                      <w:sz w:val="24"/>
-                      <w:szCs w:val="24"/>
-                    </w:rPr>
-                    <w:t>báo</w:t>
-                  </w:r>
-                  <w:proofErr w:type="spellEnd"/>
-                  <w:r>
-                    <w:rPr>
-                      <w:rFonts w:asciiTheme="majorHAnsi" w:hAnsiTheme="majorHAnsi"/>
-                      <w:sz w:val="24"/>
-                      <w:szCs w:val="24"/>
-                    </w:rPr>
-                    <w:t xml:space="preserve"> </w:t>
-                  </w:r>
-                  <w:proofErr w:type="spellStart"/>
-                  <w:r>
-                    <w:rPr>
-                      <w:rFonts w:asciiTheme="majorHAnsi" w:hAnsiTheme="majorHAnsi"/>
-                      <w:sz w:val="24"/>
-                      <w:szCs w:val="24"/>
-                    </w:rPr>
-                    <w:t>từ</w:t>
-                  </w:r>
-                  <w:proofErr w:type="spellEnd"/>
-                  <w:r>
-                    <w:rPr>
-                      <w:rFonts w:asciiTheme="majorHAnsi" w:hAnsiTheme="majorHAnsi"/>
-                      <w:sz w:val="24"/>
-                      <w:szCs w:val="24"/>
-                    </w:rPr>
-                    <w:t xml:space="preserve"> </w:t>
-                  </w:r>
-                  <w:proofErr w:type="spellStart"/>
-                  <w:r>
-                    <w:rPr>
-                      <w:rFonts w:asciiTheme="majorHAnsi" w:hAnsiTheme="majorHAnsi"/>
-                      <w:sz w:val="24"/>
-                      <w:szCs w:val="24"/>
-                    </w:rPr>
-                    <w:t>tập</w:t>
-                  </w:r>
-                  <w:proofErr w:type="spellEnd"/>
-                  <w:r>
-                    <w:rPr>
-                      <w:rFonts w:asciiTheme="majorHAnsi" w:hAnsiTheme="majorHAnsi"/>
-                      <w:sz w:val="24"/>
-                      <w:szCs w:val="24"/>
-                    </w:rPr>
-                    <w:t xml:space="preserve"> tin</w:t>
+                  <w:r>
+                    <w:rPr>
+                      <w:rFonts w:asciiTheme="majorHAnsi" w:hAnsiTheme="majorHAnsi"/>
+                      <w:sz w:val="24"/>
+                      <w:szCs w:val="24"/>
+                    </w:rPr>
+                    <w:t>Thêm biển báo từ tập tin</w:t>
                   </w:r>
                   <w:r>
                     <w:rPr>
@@ -11642,34 +9871,14 @@
                     </w:rPr>
                     <w:t>“</w:t>
                   </w:r>
-                  <w:proofErr w:type="spellStart"/>
-                  <w:r>
-                    <w:rPr>
-                      <w:rFonts w:asciiTheme="majorHAnsi" w:hAnsiTheme="majorHAnsi"/>
-                      <w:sz w:val="24"/>
-                      <w:szCs w:val="24"/>
-                    </w:rPr>
-                    <w:t>Chỉnh</w:t>
-                  </w:r>
-                  <w:proofErr w:type="spellEnd"/>
-                  <w:r>
-                    <w:rPr>
-                      <w:rFonts w:asciiTheme="majorHAnsi" w:hAnsiTheme="majorHAnsi"/>
-                      <w:sz w:val="24"/>
-                      <w:szCs w:val="24"/>
-                    </w:rPr>
-                    <w:t xml:space="preserve"> </w:t>
-                  </w:r>
-                  <w:proofErr w:type="spellStart"/>
-                  <w:r>
-                    <w:rPr>
-                      <w:rFonts w:asciiTheme="majorHAnsi" w:hAnsiTheme="majorHAnsi"/>
-                      <w:sz w:val="24"/>
-                      <w:szCs w:val="24"/>
-                    </w:rPr>
-                    <w:t>sửa</w:t>
-                  </w:r>
-                  <w:proofErr w:type="spellEnd"/>
+                  <w:r>
+                    <w:rPr>
+                      <w:rFonts w:asciiTheme="majorHAnsi" w:hAnsiTheme="majorHAnsi"/>
+                      <w:sz w:val="24"/>
+                      <w:szCs w:val="24"/>
+                    </w:rPr>
+                    <w:t>Chỉnh sửa</w:t>
+                  </w:r>
                   <w:r>
                     <w:rPr>
                       <w:rFonts w:asciiTheme="majorHAnsi" w:hAnsiTheme="majorHAnsi"/>
@@ -11759,34 +9968,14 @@
                     </w:rPr>
                     <w:t>Click “</w:t>
                   </w:r>
-                  <w:proofErr w:type="spellStart"/>
-                  <w:r>
-                    <w:rPr>
-                      <w:rFonts w:asciiTheme="majorHAnsi" w:hAnsiTheme="majorHAnsi"/>
-                      <w:sz w:val="24"/>
-                      <w:szCs w:val="24"/>
-                    </w:rPr>
-                    <w:t>Chỉnh</w:t>
-                  </w:r>
-                  <w:proofErr w:type="spellEnd"/>
-                  <w:r>
-                    <w:rPr>
-                      <w:rFonts w:asciiTheme="majorHAnsi" w:hAnsiTheme="majorHAnsi"/>
-                      <w:sz w:val="24"/>
-                      <w:szCs w:val="24"/>
-                    </w:rPr>
-                    <w:t xml:space="preserve"> </w:t>
-                  </w:r>
-                  <w:proofErr w:type="spellStart"/>
-                  <w:r>
-                    <w:rPr>
-                      <w:rFonts w:asciiTheme="majorHAnsi" w:hAnsiTheme="majorHAnsi"/>
-                      <w:sz w:val="24"/>
-                      <w:szCs w:val="24"/>
-                    </w:rPr>
-                    <w:t>sửa</w:t>
-                  </w:r>
-                  <w:proofErr w:type="spellEnd"/>
+                  <w:r>
+                    <w:rPr>
+                      <w:rFonts w:asciiTheme="majorHAnsi" w:hAnsiTheme="majorHAnsi"/>
+                      <w:sz w:val="24"/>
+                      <w:szCs w:val="24"/>
+                    </w:rPr>
+                    <w:t>Chỉnh sửa</w:t>
+                  </w:r>
                   <w:r>
                     <w:rPr>
                       <w:rFonts w:asciiTheme="majorHAnsi" w:hAnsiTheme="majorHAnsi"/>
@@ -11931,34 +10120,14 @@
                     </w:rPr>
                     <w:t>“</w:t>
                   </w:r>
-                  <w:proofErr w:type="spellStart"/>
-                  <w:r>
-                    <w:rPr>
-                      <w:rFonts w:asciiTheme="majorHAnsi" w:hAnsiTheme="majorHAnsi"/>
-                      <w:sz w:val="24"/>
-                      <w:szCs w:val="24"/>
-                    </w:rPr>
-                    <w:t>Hoàn</w:t>
-                  </w:r>
-                  <w:proofErr w:type="spellEnd"/>
-                  <w:r>
-                    <w:rPr>
-                      <w:rFonts w:asciiTheme="majorHAnsi" w:hAnsiTheme="majorHAnsi"/>
-                      <w:sz w:val="24"/>
-                      <w:szCs w:val="24"/>
-                    </w:rPr>
-                    <w:t xml:space="preserve"> </w:t>
-                  </w:r>
-                  <w:proofErr w:type="spellStart"/>
-                  <w:r>
-                    <w:rPr>
-                      <w:rFonts w:asciiTheme="majorHAnsi" w:hAnsiTheme="majorHAnsi"/>
-                      <w:sz w:val="24"/>
-                      <w:szCs w:val="24"/>
-                    </w:rPr>
-                    <w:t>tất</w:t>
-                  </w:r>
-                  <w:proofErr w:type="spellEnd"/>
+                  <w:r>
+                    <w:rPr>
+                      <w:rFonts w:asciiTheme="majorHAnsi" w:hAnsiTheme="majorHAnsi"/>
+                      <w:sz w:val="24"/>
+                      <w:szCs w:val="24"/>
+                    </w:rPr>
+                    <w:t>Hoàn tất</w:t>
+                  </w:r>
                   <w:r>
                     <w:rPr>
                       <w:rFonts w:asciiTheme="majorHAnsi" w:hAnsiTheme="majorHAnsi"/>
@@ -12048,43 +10217,7 @@
                       <w:sz w:val="24"/>
                       <w:szCs w:val="24"/>
                     </w:rPr>
-                    <w:t>Edit information in text box or select file to upload from File Upload Control to add more image then click “</w:t>
-                  </w:r>
-                  <w:proofErr w:type="spellStart"/>
-                  <w:r>
-                    <w:rPr>
-                      <w:rFonts w:asciiTheme="majorHAnsi" w:hAnsiTheme="majorHAnsi"/>
-                      <w:sz w:val="24"/>
-                      <w:szCs w:val="24"/>
-                    </w:rPr>
-                    <w:t>Hoàn</w:t>
-                  </w:r>
-                  <w:proofErr w:type="spellEnd"/>
-                  <w:r>
-                    <w:rPr>
-                      <w:rFonts w:asciiTheme="majorHAnsi" w:hAnsiTheme="majorHAnsi"/>
-                      <w:sz w:val="24"/>
-                      <w:szCs w:val="24"/>
-                    </w:rPr>
-                    <w:t xml:space="preserve"> </w:t>
-                  </w:r>
-                  <w:proofErr w:type="spellStart"/>
-                  <w:r>
-                    <w:rPr>
-                      <w:rFonts w:asciiTheme="majorHAnsi" w:hAnsiTheme="majorHAnsi"/>
-                      <w:sz w:val="24"/>
-                      <w:szCs w:val="24"/>
-                    </w:rPr>
-                    <w:t>tất</w:t>
-                  </w:r>
-                  <w:proofErr w:type="spellEnd"/>
-                  <w:r>
-                    <w:rPr>
-                      <w:rFonts w:asciiTheme="majorHAnsi" w:hAnsiTheme="majorHAnsi"/>
-                      <w:sz w:val="24"/>
-                      <w:szCs w:val="24"/>
-                    </w:rPr>
-                    <w:t>”.</w:t>
+                    <w:t>Edit information in text box or select file to upload from File Upload Control to add more image then click “Hoàn tất”.</w:t>
                   </w:r>
                 </w:p>
                 <w:p>
@@ -12102,6 +10235,33 @@
                       <w:szCs w:val="24"/>
                     </w:rPr>
                     <w:t>[Alternative 1]</w:t>
+                  </w:r>
+                </w:p>
+                <w:p>
+                  <w:pPr>
+                    <w:rPr>
+                      <w:rFonts w:asciiTheme="majorHAnsi" w:hAnsiTheme="majorHAnsi"/>
+                      <w:sz w:val="24"/>
+                      <w:szCs w:val="24"/>
+                    </w:rPr>
+                  </w:pPr>
+                  <w:r>
+                    <w:rPr>
+                      <w:rFonts w:asciiTheme="majorHAnsi" w:hAnsiTheme="majorHAnsi"/>
+                      <w:sz w:val="24"/>
+                      <w:szCs w:val="24"/>
+                    </w:rPr>
+                    <w:t>[Exception 1</w:t>
+                  </w:r>
+                  <w:bookmarkStart w:id="0" w:name="_GoBack"/>
+                  <w:bookmarkEnd w:id="0"/>
+                  <w:r>
+                    <w:rPr>
+                      <w:rFonts w:asciiTheme="majorHAnsi" w:hAnsiTheme="majorHAnsi"/>
+                      <w:sz w:val="24"/>
+                      <w:szCs w:val="24"/>
+                    </w:rPr>
+                    <w:t>]</w:t>
                   </w:r>
                 </w:p>
                 <w:p>
@@ -12738,8 +10898,6 @@
           <w:lang w:val="en-US"/>
         </w:rPr>
       </w:pPr>
-      <w:bookmarkStart w:id="0" w:name="_GoBack"/>
-      <w:bookmarkEnd w:id="0"/>
     </w:p>
     <w:sectPr>
       <w:pgSz w:w="12240" w:h="15840"/>

</xml_diff>